<commit_message>
fix doc lab 4 5
</commit_message>
<xml_diff>
--- a/Docs/lab5.docx
+++ b/Docs/lab5.docx
@@ -349,6 +349,12 @@
     </w:p>
     <w:sdt>
       <w:sdtPr>
+        <w:rPr>
+          <w:rFonts w:ascii="Times New Roman" w:eastAsia="Times New Roman" w:hAnsi="Times New Roman" w:cs="Times New Roman"/>
+          <w:color w:val="auto"/>
+          <w:sz w:val="26"/>
+          <w:szCs w:val="26"/>
+        </w:rPr>
         <w:id w:val="-2071955489"/>
         <w:docPartObj>
           <w:docPartGallery w:val="Table of Contents"/>
@@ -357,13 +363,9 @@
       </w:sdtPr>
       <w:sdtEndPr>
         <w:rPr>
-          <w:rFonts w:ascii="Times New Roman" w:eastAsia="Times New Roman" w:hAnsi="Times New Roman" w:cs="Times New Roman"/>
           <w:b/>
           <w:bCs/>
           <w:noProof/>
-          <w:color w:val="auto"/>
-          <w:sz w:val="26"/>
-          <w:szCs w:val="26"/>
         </w:rPr>
       </w:sdtEndPr>
       <w:sdtContent>
@@ -398,7 +400,7 @@
           <w:r>
             <w:fldChar w:fldCharType="separate"/>
           </w:r>
-          <w:hyperlink w:anchor="_Toc212284600" w:history="1">
+          <w:hyperlink w:anchor="_Toc212316346" w:history="1">
             <w:r>
               <w:rPr>
                 <w:rStyle w:val="Hyperlink"/>
@@ -441,7 +443,7 @@
                 <w:noProof/>
                 <w:webHidden/>
               </w:rPr>
-              <w:instrText xml:space="preserve"> PAGEREF _Toc212284600 \h </w:instrText>
+              <w:instrText xml:space="preserve"> PAGEREF _Toc212316346 \h </w:instrText>
             </w:r>
             <w:r>
               <w:rPr>
@@ -485,7 +487,7 @@
               <w:szCs w:val="22"/>
             </w:rPr>
           </w:pPr>
-          <w:hyperlink w:anchor="_Toc212284601" w:history="1">
+          <w:hyperlink w:anchor="_Toc212316347" w:history="1">
             <w:r>
               <w:rPr>
                 <w:rStyle w:val="Hyperlink"/>
@@ -512,7 +514,7 @@
                 <w:noProof/>
                 <w:webHidden/>
               </w:rPr>
-              <w:instrText xml:space="preserve"> PAGEREF _Toc212284601 \h </w:instrText>
+              <w:instrText xml:space="preserve"> PAGEREF _Toc212316347 \h </w:instrText>
             </w:r>
             <w:r>
               <w:rPr>
@@ -556,7 +558,7 @@
               <w:szCs w:val="22"/>
             </w:rPr>
           </w:pPr>
-          <w:hyperlink w:anchor="_Toc212284602" w:history="1">
+          <w:hyperlink w:anchor="_Toc212316348" w:history="1">
             <w:r>
               <w:rPr>
                 <w:rStyle w:val="Hyperlink"/>
@@ -583,7 +585,7 @@
                 <w:noProof/>
                 <w:webHidden/>
               </w:rPr>
-              <w:instrText xml:space="preserve"> PAGEREF _Toc212284602 \h </w:instrText>
+              <w:instrText xml:space="preserve"> PAGEREF _Toc212316348 \h </w:instrText>
             </w:r>
             <w:r>
               <w:rPr>
@@ -627,7 +629,7 @@
               <w:szCs w:val="22"/>
             </w:rPr>
           </w:pPr>
-          <w:hyperlink w:anchor="_Toc212284603" w:history="1">
+          <w:hyperlink w:anchor="_Toc212316349" w:history="1">
             <w:r>
               <w:rPr>
                 <w:rStyle w:val="Hyperlink"/>
@@ -654,7 +656,7 @@
                 <w:noProof/>
                 <w:webHidden/>
               </w:rPr>
-              <w:instrText xml:space="preserve"> PAGEREF _Toc212284603 \h </w:instrText>
+              <w:instrText xml:space="preserve"> PAGEREF _Toc212316349 \h </w:instrText>
             </w:r>
             <w:r>
               <w:rPr>
@@ -698,7 +700,7 @@
               <w:szCs w:val="22"/>
             </w:rPr>
           </w:pPr>
-          <w:hyperlink w:anchor="_Toc212284604" w:history="1">
+          <w:hyperlink w:anchor="_Toc212316350" w:history="1">
             <w:r>
               <w:rPr>
                 <w:rStyle w:val="Hyperlink"/>
@@ -725,7 +727,7 @@
                 <w:noProof/>
                 <w:webHidden/>
               </w:rPr>
-              <w:instrText xml:space="preserve"> PAGEREF _Toc212284604 \h </w:instrText>
+              <w:instrText xml:space="preserve"> PAGEREF _Toc212316350 \h </w:instrText>
             </w:r>
             <w:r>
               <w:rPr>
@@ -769,7 +771,7 @@
               <w:szCs w:val="22"/>
             </w:rPr>
           </w:pPr>
-          <w:hyperlink w:anchor="_Toc212284605" w:history="1">
+          <w:hyperlink w:anchor="_Toc212316351" w:history="1">
             <w:r>
               <w:rPr>
                 <w:rStyle w:val="Hyperlink"/>
@@ -796,7 +798,7 @@
                 <w:noProof/>
                 <w:webHidden/>
               </w:rPr>
-              <w:instrText xml:space="preserve"> PAGEREF _Toc212284605 \h </w:instrText>
+              <w:instrText xml:space="preserve"> PAGEREF _Toc212316351 \h </w:instrText>
             </w:r>
             <w:r>
               <w:rPr>
@@ -840,7 +842,7 @@
               <w:szCs w:val="22"/>
             </w:rPr>
           </w:pPr>
-          <w:hyperlink w:anchor="_Toc212284606" w:history="1">
+          <w:hyperlink w:anchor="_Toc212316352" w:history="1">
             <w:r>
               <w:rPr>
                 <w:rStyle w:val="Hyperlink"/>
@@ -867,7 +869,7 @@
                 <w:noProof/>
                 <w:webHidden/>
               </w:rPr>
-              <w:instrText xml:space="preserve"> PAGEREF _Toc212284606 \h </w:instrText>
+              <w:instrText xml:space="preserve"> PAGEREF _Toc212316352 \h </w:instrText>
             </w:r>
             <w:r>
               <w:rPr>
@@ -912,7 +914,7 @@
               <w:szCs w:val="22"/>
             </w:rPr>
           </w:pPr>
-          <w:hyperlink w:anchor="_Toc212284607" w:history="1">
+          <w:hyperlink w:anchor="_Toc212316353" w:history="1">
             <w:r>
               <w:rPr>
                 <w:rStyle w:val="Hyperlink"/>
@@ -955,7 +957,7 @@
                 <w:noProof/>
                 <w:webHidden/>
               </w:rPr>
-              <w:instrText xml:space="preserve"> PAGEREF _Toc212284607 \h </w:instrText>
+              <w:instrText xml:space="preserve"> PAGEREF _Toc212316353 \h </w:instrText>
             </w:r>
             <w:r>
               <w:rPr>
@@ -999,7 +1001,7 @@
               <w:szCs w:val="22"/>
             </w:rPr>
           </w:pPr>
-          <w:hyperlink w:anchor="_Toc212284608" w:history="1">
+          <w:hyperlink w:anchor="_Toc212316354" w:history="1">
             <w:r>
               <w:rPr>
                 <w:rStyle w:val="Hyperlink"/>
@@ -1026,7 +1028,7 @@
                 <w:noProof/>
                 <w:webHidden/>
               </w:rPr>
-              <w:instrText xml:space="preserve"> PAGEREF _Toc212284608 \h </w:instrText>
+              <w:instrText xml:space="preserve"> PAGEREF _Toc212316354 \h </w:instrText>
             </w:r>
             <w:r>
               <w:rPr>
@@ -1070,7 +1072,7 @@
               <w:szCs w:val="22"/>
             </w:rPr>
           </w:pPr>
-          <w:hyperlink w:anchor="_Toc212284609" w:history="1">
+          <w:hyperlink w:anchor="_Toc212316355" w:history="1">
             <w:r>
               <w:rPr>
                 <w:rStyle w:val="Hyperlink"/>
@@ -1097,7 +1099,7 @@
                 <w:noProof/>
                 <w:webHidden/>
               </w:rPr>
-              <w:instrText xml:space="preserve"> PAGEREF _Toc212284609 \h </w:instrText>
+              <w:instrText xml:space="preserve"> PAGEREF _Toc212316355 \h </w:instrText>
             </w:r>
             <w:r>
               <w:rPr>
@@ -1141,7 +1143,7 @@
               <w:szCs w:val="22"/>
             </w:rPr>
           </w:pPr>
-          <w:hyperlink w:anchor="_Toc212284610" w:history="1">
+          <w:hyperlink w:anchor="_Toc212316356" w:history="1">
             <w:r>
               <w:rPr>
                 <w:rStyle w:val="Hyperlink"/>
@@ -1168,7 +1170,7 @@
                 <w:noProof/>
                 <w:webHidden/>
               </w:rPr>
-              <w:instrText xml:space="preserve"> PAGEREF _Toc212284610 \h </w:instrText>
+              <w:instrText xml:space="preserve"> PAGEREF _Toc212316356 \h </w:instrText>
             </w:r>
             <w:r>
               <w:rPr>
@@ -1212,7 +1214,7 @@
               <w:szCs w:val="22"/>
             </w:rPr>
           </w:pPr>
-          <w:hyperlink w:anchor="_Toc212284611" w:history="1">
+          <w:hyperlink w:anchor="_Toc212316357" w:history="1">
             <w:r>
               <w:rPr>
                 <w:rStyle w:val="Hyperlink"/>
@@ -1239,7 +1241,7 @@
                 <w:noProof/>
                 <w:webHidden/>
               </w:rPr>
-              <w:instrText xml:space="preserve"> PAGEREF _Toc212284611 \h </w:instrText>
+              <w:instrText xml:space="preserve"> PAGEREF _Toc212316357 \h </w:instrText>
             </w:r>
             <w:r>
               <w:rPr>
@@ -1283,7 +1285,7 @@
               <w:szCs w:val="22"/>
             </w:rPr>
           </w:pPr>
-          <w:hyperlink w:anchor="_Toc212284612" w:history="1">
+          <w:hyperlink w:anchor="_Toc212316358" w:history="1">
             <w:r>
               <w:rPr>
                 <w:rStyle w:val="Hyperlink"/>
@@ -1310,7 +1312,7 @@
                 <w:noProof/>
                 <w:webHidden/>
               </w:rPr>
-              <w:instrText xml:space="preserve"> PAGEREF _Toc212284612 \h </w:instrText>
+              <w:instrText xml:space="preserve"> PAGEREF _Toc212316358 \h </w:instrText>
             </w:r>
             <w:r>
               <w:rPr>
@@ -1354,7 +1356,7 @@
               <w:szCs w:val="22"/>
             </w:rPr>
           </w:pPr>
-          <w:hyperlink w:anchor="_Toc212284613" w:history="1">
+          <w:hyperlink w:anchor="_Toc212316359" w:history="1">
             <w:r>
               <w:rPr>
                 <w:rStyle w:val="Hyperlink"/>
@@ -1381,7 +1383,7 @@
                 <w:noProof/>
                 <w:webHidden/>
               </w:rPr>
-              <w:instrText xml:space="preserve"> PAGEREF _Toc212284613 \h </w:instrText>
+              <w:instrText xml:space="preserve"> PAGEREF _Toc212316359 \h </w:instrText>
             </w:r>
             <w:r>
               <w:rPr>
@@ -1438,6 +1440,129 @@
     <w:p/>
     <w:p/>
     <w:p/>
+    <w:tbl>
+      <w:tblPr>
+        <w:tblStyle w:val="TableGrid"/>
+        <w:tblW w:w="0" w:type="auto"/>
+        <w:tblLook w:val="04A0" w:firstRow="1" w:lastRow="0" w:firstColumn="1" w:lastColumn="0" w:noHBand="0" w:noVBand="1"/>
+      </w:tblPr>
+      <w:tblGrid>
+        <w:gridCol w:w="4531"/>
+        <w:gridCol w:w="4531"/>
+      </w:tblGrid>
+      <w:tr>
+        <w:tc>
+          <w:tcPr>
+            <w:tcW w:w="4531" w:type="dxa"/>
+          </w:tcPr>
+          <w:p>
+            <w:r>
+              <w:lastRenderedPageBreak/>
+              <w:t>Tên</w:t>
+            </w:r>
+          </w:p>
+        </w:tc>
+        <w:tc>
+          <w:tcPr>
+            <w:tcW w:w="4531" w:type="dxa"/>
+          </w:tcPr>
+          <w:p>
+            <w:r>
+              <w:t>Công việc</w:t>
+            </w:r>
+          </w:p>
+        </w:tc>
+      </w:tr>
+      <w:tr>
+        <w:tc>
+          <w:tcPr>
+            <w:tcW w:w="4531" w:type="dxa"/>
+          </w:tcPr>
+          <w:p>
+            <w:r>
+              <w:t>Nguyễn Văn Anh Tú</w:t>
+            </w:r>
+          </w:p>
+        </w:tc>
+        <w:tc>
+          <w:tcPr>
+            <w:tcW w:w="4531" w:type="dxa"/>
+          </w:tcPr>
+          <w:p>
+            <w:r>
+              <w:t>CSP Graph Coloring</w:t>
+            </w:r>
+          </w:p>
+        </w:tc>
+      </w:tr>
+      <w:tr>
+        <w:tc>
+          <w:tcPr>
+            <w:tcW w:w="4531" w:type="dxa"/>
+          </w:tcPr>
+          <w:p>
+            <w:r>
+              <w:t>Lai Tấn Tài</w:t>
+            </w:r>
+          </w:p>
+        </w:tc>
+        <w:tc>
+          <w:tcPr>
+            <w:tcW w:w="4531" w:type="dxa"/>
+          </w:tcPr>
+          <w:p>
+            <w:r>
+              <w:t>Nqueens task 1 2</w:t>
+            </w:r>
+          </w:p>
+        </w:tc>
+      </w:tr>
+      <w:tr>
+        <w:tc>
+          <w:tcPr>
+            <w:tcW w:w="4531" w:type="dxa"/>
+          </w:tcPr>
+          <w:p>
+            <w:r>
+              <w:t>Đỗ Khôi Nguyên</w:t>
+            </w:r>
+          </w:p>
+        </w:tc>
+        <w:tc>
+          <w:tcPr>
+            <w:tcW w:w="4531" w:type="dxa"/>
+          </w:tcPr>
+          <w:p>
+            <w:r>
+              <w:t>Nqueens task 3 4</w:t>
+            </w:r>
+          </w:p>
+        </w:tc>
+      </w:tr>
+      <w:tr>
+        <w:tc>
+          <w:tcPr>
+            <w:tcW w:w="4531" w:type="dxa"/>
+          </w:tcPr>
+          <w:p>
+            <w:r>
+              <w:t>Trương Hữu Nghĩa</w:t>
+            </w:r>
+          </w:p>
+        </w:tc>
+        <w:tc>
+          <w:tcPr>
+            <w:tcW w:w="4531" w:type="dxa"/>
+          </w:tcPr>
+          <w:p>
+            <w:r>
+              <w:t>Nqueens task 5 6</w:t>
+            </w:r>
+          </w:p>
+        </w:tc>
+      </w:tr>
+    </w:tbl>
+    <w:p/>
     <w:p>
       <w:pPr>
         <w:pStyle w:val="H1"/>
@@ -1447,9 +1572,8 @@
         </w:numPr>
         <w:ind w:left="360"/>
       </w:pPr>
-      <w:bookmarkStart w:id="0" w:name="_Toc212284600"/>
-      <w:r>
-        <w:lastRenderedPageBreak/>
+      <w:bookmarkStart w:id="0" w:name="_Toc212316346"/>
+      <w:r>
         <w:t>CSP Graph Coloring</w:t>
       </w:r>
       <w:bookmarkEnd w:id="0"/>
@@ -1461,10 +1585,7 @@
     </w:p>
     <w:p>
       <w:r>
-        <w:t xml:space="preserve">Bài toán được giới thiệu ở đây là bài toán tô màu đồ thị. </w:t>
-      </w:r>
-      <w:r>
-        <w:t xml:space="preserve">Mục tiêu là gán một màu cho mỗi đỉnh (vertex) của một đồ thị sao cho </w:t>
+        <w:t xml:space="preserve">Bài toán được giới thiệu ở đây là bài toán tô màu đồ thị. Mục tiêu là gán một màu cho mỗi đỉnh (vertex) của một đồ thị sao cho </w:t>
       </w:r>
       <w:r>
         <w:rPr>
@@ -1496,7 +1617,7 @@
       <w:pPr>
         <w:pStyle w:val="H2"/>
       </w:pPr>
-      <w:bookmarkStart w:id="1" w:name="_Toc212284601"/>
+      <w:bookmarkStart w:id="1" w:name="_Toc212316347"/>
       <w:r>
         <w:t>1.1 Tạo dữ liệu đồ thị</w:t>
       </w:r>
@@ -2314,6 +2435,7 @@
           <w:sz w:val="21"/>
           <w:szCs w:val="21"/>
         </w:rPr>
+        <w:lastRenderedPageBreak/>
         <w:t xml:space="preserve">       plt.annotate(i, points[i,:], </w:t>
       </w:r>
     </w:p>
@@ -2658,7 +2780,6 @@
         </w:numPr>
       </w:pPr>
       <w:r>
-        <w:lastRenderedPageBreak/>
         <w:t xml:space="preserve">Đoạn code </w:t>
       </w:r>
       <w:r>
@@ -2689,6 +2810,7 @@
       </w:pPr>
       <w:r>
         <w:rPr>
+          <w:noProof/>
           <w:sz w:val="24"/>
           <w:szCs w:val="24"/>
         </w:rPr>
@@ -2733,7 +2855,7 @@
       <w:pPr>
         <w:pStyle w:val="H2"/>
       </w:pPr>
-      <w:bookmarkStart w:id="2" w:name="_Toc212284602"/>
+      <w:bookmarkStart w:id="2" w:name="_Toc212316348"/>
       <w:r>
         <w:t>1.2 Xác định quan hệ kề (Neighbors)</w:t>
       </w:r>
@@ -2790,6 +2912,7 @@
           <w:sz w:val="21"/>
           <w:szCs w:val="21"/>
         </w:rPr>
+        <w:lastRenderedPageBreak/>
         <w:t>neighbors = []</w:t>
       </w:r>
     </w:p>
@@ -3114,9 +3237,8 @@
       <w:pPr>
         <w:pStyle w:val="H2"/>
       </w:pPr>
-      <w:bookmarkStart w:id="3" w:name="_Toc212284603"/>
-      <w:r>
-        <w:lastRenderedPageBreak/>
+      <w:bookmarkStart w:id="3" w:name="_Toc212316349"/>
+      <w:r>
         <w:t>1.3 Định nghĩa CSP</w:t>
       </w:r>
       <w:bookmarkEnd w:id="3"/>
@@ -4070,7 +4192,6 @@
           <w:sz w:val="20"/>
           <w:szCs w:val="20"/>
         </w:rPr>
-        <w:lastRenderedPageBreak/>
         <w:t>csp</w:t>
       </w:r>
       <w:r>
@@ -4115,7 +4236,7 @@
       <w:pPr>
         <w:pStyle w:val="H2"/>
       </w:pPr>
-      <w:bookmarkStart w:id="4" w:name="_Toc212284604"/>
+      <w:bookmarkStart w:id="4" w:name="_Toc212316350"/>
       <w:r>
         <w:t>1.4 Các hàm kiểm tra</w:t>
       </w:r>
@@ -5626,6 +5747,7 @@
           <w:sz w:val="20"/>
           <w:szCs w:val="20"/>
         </w:rPr>
+        <w:lastRenderedPageBreak/>
         <w:t>complete(assignment, csp)</w:t>
       </w:r>
       <w:r>
@@ -5756,25 +5878,1809 @@
       <w:pPr>
         <w:pStyle w:val="H2"/>
       </w:pPr>
-      <w:bookmarkStart w:id="5" w:name="_Toc212284605"/>
-      <w:r>
+      <w:bookmarkStart w:id="5" w:name="_Toc212316351"/>
+      <w:r>
+        <w:t>1.5 Thuật toán tìm kiếm quay lui</w:t>
+      </w:r>
+      <w:bookmarkEnd w:id="5"/>
+    </w:p>
+    <w:p>
+      <w:pPr>
+        <w:shd w:val="clear" w:color="auto" w:fill="FFFFFF"/>
+        <w:spacing w:before="0" w:after="0" w:line="285" w:lineRule="atLeast"/>
+        <w:jc w:val="left"/>
+        <w:rPr>
+          <w:rFonts w:ascii="Consolas" w:hAnsi="Consolas"/>
+          <w:color w:val="000000"/>
+          <w:sz w:val="21"/>
+          <w:szCs w:val="21"/>
+        </w:rPr>
+      </w:pPr>
+      <w:r>
+        <w:rPr>
+          <w:rFonts w:ascii="Consolas" w:hAnsi="Consolas"/>
+          <w:color w:val="008000"/>
+          <w:sz w:val="21"/>
+          <w:szCs w:val="21"/>
+        </w:rPr>
+        <w:t xml:space="preserve"># </w:t>
+      </w:r>
+      <w:r>
+        <w:rPr>
+          <w:rFonts w:ascii="Consolas" w:hAnsi="Consolas"/>
+          <w:color w:val="0000FF"/>
+          <w:sz w:val="21"/>
+          <w:szCs w:val="21"/>
+        </w:rPr>
+        <w:t>TODO</w:t>
+      </w:r>
+      <w:r>
+        <w:rPr>
+          <w:rFonts w:ascii="Consolas" w:hAnsi="Consolas"/>
+          <w:color w:val="008000"/>
+          <w:sz w:val="21"/>
+          <w:szCs w:val="21"/>
+        </w:rPr>
+        <w:t>: implement variable ordering. Choose variable with the minimum-remaining-values (MRV)</w:t>
+      </w:r>
+    </w:p>
+    <w:p>
+      <w:pPr>
+        <w:shd w:val="clear" w:color="auto" w:fill="FFFFFF"/>
+        <w:spacing w:before="0" w:after="0" w:line="285" w:lineRule="atLeast"/>
+        <w:jc w:val="left"/>
+        <w:rPr>
+          <w:rFonts w:ascii="Consolas" w:hAnsi="Consolas"/>
+          <w:color w:val="000000"/>
+          <w:sz w:val="21"/>
+          <w:szCs w:val="21"/>
+        </w:rPr>
+      </w:pPr>
+      <w:r>
+        <w:rPr>
+          <w:rFonts w:ascii="Consolas" w:hAnsi="Consolas"/>
+          <w:color w:val="0000FF"/>
+          <w:sz w:val="21"/>
+          <w:szCs w:val="21"/>
+        </w:rPr>
+        <w:t>def</w:t>
+      </w:r>
+      <w:r>
+        <w:rPr>
+          <w:rFonts w:ascii="Consolas" w:hAnsi="Consolas"/>
+          <w:color w:val="000000"/>
+          <w:sz w:val="21"/>
+          <w:szCs w:val="21"/>
+        </w:rPr>
+        <w:t xml:space="preserve"> select_unassigned_var(</w:t>
+      </w:r>
+      <w:r>
+        <w:rPr>
+          <w:rFonts w:ascii="Consolas" w:hAnsi="Consolas"/>
+          <w:color w:val="808080"/>
+          <w:sz w:val="21"/>
+          <w:szCs w:val="21"/>
+        </w:rPr>
+        <w:t>assignment</w:t>
+      </w:r>
+      <w:r>
+        <w:rPr>
+          <w:rFonts w:ascii="Consolas" w:hAnsi="Consolas"/>
+          <w:color w:val="000000"/>
+          <w:sz w:val="21"/>
+          <w:szCs w:val="21"/>
+        </w:rPr>
+        <w:t xml:space="preserve">, </w:t>
+      </w:r>
+      <w:r>
+        <w:rPr>
+          <w:rFonts w:ascii="Consolas" w:hAnsi="Consolas"/>
+          <w:color w:val="808080"/>
+          <w:sz w:val="21"/>
+          <w:szCs w:val="21"/>
+        </w:rPr>
+        <w:t>csp</w:t>
+      </w:r>
+      <w:r>
+        <w:rPr>
+          <w:rFonts w:ascii="Consolas" w:hAnsi="Consolas"/>
+          <w:color w:val="000000"/>
+          <w:sz w:val="21"/>
+          <w:szCs w:val="21"/>
+        </w:rPr>
+        <w:t>):</w:t>
+      </w:r>
+    </w:p>
+    <w:p>
+      <w:pPr>
+        <w:shd w:val="clear" w:color="auto" w:fill="FFFFFF"/>
+        <w:spacing w:before="0" w:after="0" w:line="285" w:lineRule="atLeast"/>
+        <w:jc w:val="left"/>
+        <w:rPr>
+          <w:rFonts w:ascii="Consolas" w:hAnsi="Consolas"/>
+          <w:color w:val="000000"/>
+          <w:sz w:val="21"/>
+          <w:szCs w:val="21"/>
+        </w:rPr>
+      </w:pPr>
+      <w:r>
+        <w:rPr>
+          <w:rFonts w:ascii="Consolas" w:hAnsi="Consolas"/>
+          <w:color w:val="000000"/>
+          <w:sz w:val="21"/>
+          <w:szCs w:val="21"/>
+        </w:rPr>
+        <w:t xml:space="preserve">    </w:t>
+      </w:r>
+      <w:r>
+        <w:rPr>
+          <w:rFonts w:ascii="Consolas" w:hAnsi="Consolas"/>
+          <w:color w:val="0000FF"/>
+          <w:sz w:val="21"/>
+          <w:szCs w:val="21"/>
+        </w:rPr>
+        <w:t>if</w:t>
+      </w:r>
+      <w:r>
+        <w:rPr>
+          <w:rFonts w:ascii="Consolas" w:hAnsi="Consolas"/>
+          <w:color w:val="000000"/>
+          <w:sz w:val="21"/>
+          <w:szCs w:val="21"/>
+        </w:rPr>
+        <w:t>(complete(</w:t>
+      </w:r>
+      <w:r>
+        <w:rPr>
+          <w:rFonts w:ascii="Consolas" w:hAnsi="Consolas"/>
+          <w:color w:val="808080"/>
+          <w:sz w:val="21"/>
+          <w:szCs w:val="21"/>
+        </w:rPr>
+        <w:t>assignment</w:t>
+      </w:r>
+      <w:r>
+        <w:rPr>
+          <w:rFonts w:ascii="Consolas" w:hAnsi="Consolas"/>
+          <w:color w:val="000000"/>
+          <w:sz w:val="21"/>
+          <w:szCs w:val="21"/>
+        </w:rPr>
+        <w:t xml:space="preserve">, </w:t>
+      </w:r>
+      <w:r>
+        <w:rPr>
+          <w:rFonts w:ascii="Consolas" w:hAnsi="Consolas"/>
+          <w:color w:val="808080"/>
+          <w:sz w:val="21"/>
+          <w:szCs w:val="21"/>
+        </w:rPr>
+        <w:t>csp</w:t>
+      </w:r>
+      <w:r>
+        <w:rPr>
+          <w:rFonts w:ascii="Consolas" w:hAnsi="Consolas"/>
+          <w:color w:val="000000"/>
+          <w:sz w:val="21"/>
+          <w:szCs w:val="21"/>
+        </w:rPr>
+        <w:t xml:space="preserve">)): </w:t>
+      </w:r>
+      <w:r>
+        <w:rPr>
+          <w:rFonts w:ascii="Consolas" w:hAnsi="Consolas"/>
+          <w:color w:val="0000FF"/>
+          <w:sz w:val="21"/>
+          <w:szCs w:val="21"/>
+        </w:rPr>
+        <w:t>return(None)</w:t>
+      </w:r>
+    </w:p>
+    <w:p>
+      <w:pPr>
+        <w:shd w:val="clear" w:color="auto" w:fill="FFFFFF"/>
+        <w:spacing w:before="0" w:after="0" w:line="285" w:lineRule="atLeast"/>
+        <w:jc w:val="left"/>
+        <w:rPr>
+          <w:rFonts w:ascii="Consolas" w:hAnsi="Consolas"/>
+          <w:color w:val="000000"/>
+          <w:sz w:val="21"/>
+          <w:szCs w:val="21"/>
+        </w:rPr>
+      </w:pPr>
+      <w:r>
+        <w:rPr>
+          <w:rFonts w:ascii="Consolas" w:hAnsi="Consolas"/>
+          <w:color w:val="000000"/>
+          <w:sz w:val="21"/>
+          <w:szCs w:val="21"/>
+        </w:rPr>
+        <w:t xml:space="preserve">    </w:t>
+      </w:r>
+    </w:p>
+    <w:p>
+      <w:pPr>
+        <w:shd w:val="clear" w:color="auto" w:fill="FFFFFF"/>
+        <w:spacing w:before="0" w:after="0" w:line="285" w:lineRule="atLeast"/>
+        <w:jc w:val="left"/>
+        <w:rPr>
+          <w:rFonts w:ascii="Consolas" w:hAnsi="Consolas"/>
+          <w:color w:val="000000"/>
+          <w:sz w:val="21"/>
+          <w:szCs w:val="21"/>
+        </w:rPr>
+      </w:pPr>
+      <w:r>
+        <w:rPr>
+          <w:rFonts w:ascii="Consolas" w:hAnsi="Consolas"/>
+          <w:color w:val="000000"/>
+          <w:sz w:val="21"/>
+          <w:szCs w:val="21"/>
+        </w:rPr>
+        <w:t xml:space="preserve">    </w:t>
+      </w:r>
+      <w:r>
+        <w:rPr>
+          <w:rFonts w:ascii="Consolas" w:hAnsi="Consolas"/>
+          <w:color w:val="0000FF"/>
+          <w:sz w:val="21"/>
+          <w:szCs w:val="21"/>
+        </w:rPr>
+        <w:t>return</w:t>
+      </w:r>
+      <w:r>
+        <w:rPr>
+          <w:rFonts w:ascii="Consolas" w:hAnsi="Consolas"/>
+          <w:color w:val="000000"/>
+          <w:sz w:val="21"/>
+          <w:szCs w:val="21"/>
+        </w:rPr>
+        <w:t>(</w:t>
+      </w:r>
+      <w:r>
+        <w:rPr>
+          <w:rFonts w:ascii="Consolas" w:hAnsi="Consolas"/>
+          <w:color w:val="808080"/>
+          <w:sz w:val="21"/>
+          <w:szCs w:val="21"/>
+        </w:rPr>
+        <w:t>csp</w:t>
+      </w:r>
+      <w:r>
+        <w:rPr>
+          <w:rFonts w:ascii="Consolas" w:hAnsi="Consolas"/>
+          <w:color w:val="000000"/>
+          <w:sz w:val="21"/>
+          <w:szCs w:val="21"/>
+        </w:rPr>
+        <w:t>[</w:t>
+      </w:r>
+      <w:r>
+        <w:rPr>
+          <w:rFonts w:ascii="Consolas" w:hAnsi="Consolas"/>
+          <w:color w:val="A31515"/>
+          <w:sz w:val="21"/>
+          <w:szCs w:val="21"/>
+        </w:rPr>
+        <w:t>'variables'</w:t>
+      </w:r>
+      <w:r>
+        <w:rPr>
+          <w:rFonts w:ascii="Consolas" w:hAnsi="Consolas"/>
+          <w:color w:val="000000"/>
+          <w:sz w:val="21"/>
+          <w:szCs w:val="21"/>
+        </w:rPr>
+        <w:t>][np.where([</w:t>
+      </w:r>
+      <w:r>
+        <w:rPr>
+          <w:rFonts w:ascii="Consolas" w:hAnsi="Consolas"/>
+          <w:color w:val="0000FF"/>
+          <w:sz w:val="21"/>
+          <w:szCs w:val="21"/>
+        </w:rPr>
+        <w:t>not</w:t>
+      </w:r>
+      <w:r>
+        <w:rPr>
+          <w:rFonts w:ascii="Consolas" w:hAnsi="Consolas"/>
+          <w:color w:val="000000"/>
+          <w:sz w:val="21"/>
+          <w:szCs w:val="21"/>
+        </w:rPr>
+        <w:t xml:space="preserve"> v </w:t>
+      </w:r>
+      <w:r>
+        <w:rPr>
+          <w:rFonts w:ascii="Consolas" w:hAnsi="Consolas"/>
+          <w:color w:val="0000FF"/>
+          <w:sz w:val="21"/>
+          <w:szCs w:val="21"/>
+        </w:rPr>
+        <w:t>in</w:t>
+      </w:r>
+      <w:r>
+        <w:rPr>
+          <w:rFonts w:ascii="Consolas" w:hAnsi="Consolas"/>
+          <w:color w:val="000000"/>
+          <w:sz w:val="21"/>
+          <w:szCs w:val="21"/>
+        </w:rPr>
+        <w:t xml:space="preserve"> </w:t>
+      </w:r>
+      <w:r>
+        <w:rPr>
+          <w:rFonts w:ascii="Consolas" w:hAnsi="Consolas"/>
+          <w:color w:val="808080"/>
+          <w:sz w:val="21"/>
+          <w:szCs w:val="21"/>
+        </w:rPr>
+        <w:t>assignment</w:t>
+      </w:r>
+      <w:r>
+        <w:rPr>
+          <w:rFonts w:ascii="Consolas" w:hAnsi="Consolas"/>
+          <w:color w:val="000000"/>
+          <w:sz w:val="21"/>
+          <w:szCs w:val="21"/>
+        </w:rPr>
+        <w:t xml:space="preserve">.keys() </w:t>
+      </w:r>
+      <w:r>
+        <w:rPr>
+          <w:rFonts w:ascii="Consolas" w:hAnsi="Consolas"/>
+          <w:color w:val="0000FF"/>
+          <w:sz w:val="21"/>
+          <w:szCs w:val="21"/>
+        </w:rPr>
+        <w:t>for</w:t>
+      </w:r>
+      <w:r>
+        <w:rPr>
+          <w:rFonts w:ascii="Consolas" w:hAnsi="Consolas"/>
+          <w:color w:val="000000"/>
+          <w:sz w:val="21"/>
+          <w:szCs w:val="21"/>
+        </w:rPr>
+        <w:t xml:space="preserve"> v </w:t>
+      </w:r>
+      <w:r>
+        <w:rPr>
+          <w:rFonts w:ascii="Consolas" w:hAnsi="Consolas"/>
+          <w:color w:val="0000FF"/>
+          <w:sz w:val="21"/>
+          <w:szCs w:val="21"/>
+        </w:rPr>
+        <w:t>in</w:t>
+      </w:r>
+      <w:r>
+        <w:rPr>
+          <w:rFonts w:ascii="Consolas" w:hAnsi="Consolas"/>
+          <w:color w:val="000000"/>
+          <w:sz w:val="21"/>
+          <w:szCs w:val="21"/>
+        </w:rPr>
+        <w:t xml:space="preserve"> </w:t>
+      </w:r>
+      <w:r>
+        <w:rPr>
+          <w:rFonts w:ascii="Consolas" w:hAnsi="Consolas"/>
+          <w:color w:val="808080"/>
+          <w:sz w:val="21"/>
+          <w:szCs w:val="21"/>
+        </w:rPr>
+        <w:t>csp</w:t>
+      </w:r>
+      <w:r>
+        <w:rPr>
+          <w:rFonts w:ascii="Consolas" w:hAnsi="Consolas"/>
+          <w:color w:val="000000"/>
+          <w:sz w:val="21"/>
+          <w:szCs w:val="21"/>
+        </w:rPr>
+        <w:t>[</w:t>
+      </w:r>
+      <w:r>
+        <w:rPr>
+          <w:rFonts w:ascii="Consolas" w:hAnsi="Consolas"/>
+          <w:color w:val="A31515"/>
+          <w:sz w:val="21"/>
+          <w:szCs w:val="21"/>
+        </w:rPr>
+        <w:t>'variables'</w:t>
+      </w:r>
+      <w:r>
+        <w:rPr>
+          <w:rFonts w:ascii="Consolas" w:hAnsi="Consolas"/>
+          <w:color w:val="000000"/>
+          <w:sz w:val="21"/>
+          <w:szCs w:val="21"/>
+        </w:rPr>
+        <w:t>]])[</w:t>
+      </w:r>
+      <w:r>
+        <w:rPr>
+          <w:rFonts w:ascii="Consolas" w:hAnsi="Consolas"/>
+          <w:color w:val="098658"/>
+          <w:sz w:val="21"/>
+          <w:szCs w:val="21"/>
+        </w:rPr>
+        <w:t>0</w:t>
+      </w:r>
+      <w:r>
+        <w:rPr>
+          <w:rFonts w:ascii="Consolas" w:hAnsi="Consolas"/>
+          <w:color w:val="000000"/>
+          <w:sz w:val="21"/>
+          <w:szCs w:val="21"/>
+        </w:rPr>
+        <w:t>][</w:t>
+      </w:r>
+      <w:r>
+        <w:rPr>
+          <w:rFonts w:ascii="Consolas" w:hAnsi="Consolas"/>
+          <w:color w:val="098658"/>
+          <w:sz w:val="21"/>
+          <w:szCs w:val="21"/>
+        </w:rPr>
+        <w:t>0</w:t>
+      </w:r>
+      <w:r>
+        <w:rPr>
+          <w:rFonts w:ascii="Consolas" w:hAnsi="Consolas"/>
+          <w:color w:val="000000"/>
+          <w:sz w:val="21"/>
+          <w:szCs w:val="21"/>
+        </w:rPr>
+        <w:t>]])</w:t>
+      </w:r>
+    </w:p>
+    <w:p>
+      <w:pPr>
+        <w:shd w:val="clear" w:color="auto" w:fill="FFFFFF"/>
+        <w:spacing w:before="0" w:after="0" w:line="285" w:lineRule="atLeast"/>
+        <w:jc w:val="left"/>
+        <w:rPr>
+          <w:rFonts w:ascii="Consolas" w:hAnsi="Consolas"/>
+          <w:color w:val="000000"/>
+          <w:sz w:val="21"/>
+          <w:szCs w:val="21"/>
+        </w:rPr>
+      </w:pPr>
+    </w:p>
+    <w:p>
+      <w:pPr>
+        <w:shd w:val="clear" w:color="auto" w:fill="FFFFFF"/>
+        <w:spacing w:before="0" w:after="0" w:line="285" w:lineRule="atLeast"/>
+        <w:jc w:val="left"/>
+        <w:rPr>
+          <w:rFonts w:ascii="Consolas" w:hAnsi="Consolas"/>
+          <w:color w:val="000000"/>
+          <w:sz w:val="21"/>
+          <w:szCs w:val="21"/>
+        </w:rPr>
+      </w:pPr>
+      <w:r>
+        <w:rPr>
+          <w:rFonts w:ascii="Consolas" w:hAnsi="Consolas"/>
+          <w:color w:val="000000"/>
+          <w:sz w:val="21"/>
+          <w:szCs w:val="21"/>
+        </w:rPr>
+        <w:t>print(</w:t>
+      </w:r>
+      <w:r>
+        <w:rPr>
+          <w:rFonts w:ascii="Consolas" w:hAnsi="Consolas"/>
+          <w:color w:val="A31515"/>
+          <w:sz w:val="21"/>
+          <w:szCs w:val="21"/>
+        </w:rPr>
+        <w:t>"select_unassigned_var({'0': 'red', '1': 'blue'}, csp) ="</w:t>
+      </w:r>
+      <w:r>
+        <w:rPr>
+          <w:rFonts w:ascii="Consolas" w:hAnsi="Consolas"/>
+          <w:color w:val="000000"/>
+          <w:sz w:val="21"/>
+          <w:szCs w:val="21"/>
+        </w:rPr>
+        <w:t xml:space="preserve">, </w:t>
+      </w:r>
+    </w:p>
+    <w:p>
+      <w:pPr>
+        <w:shd w:val="clear" w:color="auto" w:fill="FFFFFF"/>
+        <w:spacing w:before="0" w:after="0" w:line="285" w:lineRule="atLeast"/>
+        <w:jc w:val="left"/>
+        <w:rPr>
+          <w:rFonts w:ascii="Consolas" w:hAnsi="Consolas"/>
+          <w:color w:val="000000"/>
+          <w:sz w:val="21"/>
+          <w:szCs w:val="21"/>
+        </w:rPr>
+      </w:pPr>
+      <w:r>
+        <w:rPr>
+          <w:rFonts w:ascii="Consolas" w:hAnsi="Consolas"/>
+          <w:color w:val="000000"/>
+          <w:sz w:val="21"/>
+          <w:szCs w:val="21"/>
+        </w:rPr>
+        <w:t>     select_unassigned_var({</w:t>
+      </w:r>
+      <w:r>
+        <w:rPr>
+          <w:rFonts w:ascii="Consolas" w:hAnsi="Consolas"/>
+          <w:color w:val="A31515"/>
+          <w:sz w:val="21"/>
+          <w:szCs w:val="21"/>
+        </w:rPr>
+        <w:t>'0'</w:t>
+      </w:r>
+      <w:r>
+        <w:rPr>
+          <w:rFonts w:ascii="Consolas" w:hAnsi="Consolas"/>
+          <w:color w:val="000000"/>
+          <w:sz w:val="21"/>
+          <w:szCs w:val="21"/>
+        </w:rPr>
+        <w:t xml:space="preserve">: </w:t>
+      </w:r>
+      <w:r>
+        <w:rPr>
+          <w:rFonts w:ascii="Consolas" w:hAnsi="Consolas"/>
+          <w:color w:val="A31515"/>
+          <w:sz w:val="21"/>
+          <w:szCs w:val="21"/>
+        </w:rPr>
+        <w:t>'red'</w:t>
+      </w:r>
+      <w:r>
+        <w:rPr>
+          <w:rFonts w:ascii="Consolas" w:hAnsi="Consolas"/>
+          <w:color w:val="000000"/>
+          <w:sz w:val="21"/>
+          <w:szCs w:val="21"/>
+        </w:rPr>
+        <w:t xml:space="preserve">, </w:t>
+      </w:r>
+      <w:r>
+        <w:rPr>
+          <w:rFonts w:ascii="Consolas" w:hAnsi="Consolas"/>
+          <w:color w:val="A31515"/>
+          <w:sz w:val="21"/>
+          <w:szCs w:val="21"/>
+        </w:rPr>
+        <w:t>'1'</w:t>
+      </w:r>
+      <w:r>
+        <w:rPr>
+          <w:rFonts w:ascii="Consolas" w:hAnsi="Consolas"/>
+          <w:color w:val="000000"/>
+          <w:sz w:val="21"/>
+          <w:szCs w:val="21"/>
+        </w:rPr>
+        <w:t xml:space="preserve">: </w:t>
+      </w:r>
+      <w:r>
+        <w:rPr>
+          <w:rFonts w:ascii="Consolas" w:hAnsi="Consolas"/>
+          <w:color w:val="A31515"/>
+          <w:sz w:val="21"/>
+          <w:szCs w:val="21"/>
+        </w:rPr>
+        <w:t>'blue'</w:t>
+      </w:r>
+      <w:r>
+        <w:rPr>
+          <w:rFonts w:ascii="Consolas" w:hAnsi="Consolas"/>
+          <w:color w:val="000000"/>
+          <w:sz w:val="21"/>
+          <w:szCs w:val="21"/>
+        </w:rPr>
+        <w:t>}, csp))</w:t>
+      </w:r>
+    </w:p>
+    <w:p/>
+    <w:p>
+      <w:pPr>
+        <w:shd w:val="clear" w:color="auto" w:fill="FFFFFF"/>
+        <w:spacing w:before="0" w:after="0" w:line="285" w:lineRule="atLeast"/>
+        <w:jc w:val="left"/>
+        <w:rPr>
+          <w:rFonts w:ascii="Consolas" w:hAnsi="Consolas"/>
+          <w:color w:val="000000"/>
+          <w:sz w:val="21"/>
+          <w:szCs w:val="21"/>
+        </w:rPr>
+      </w:pPr>
+      <w:r>
+        <w:rPr>
+          <w:rFonts w:ascii="Consolas" w:hAnsi="Consolas"/>
+          <w:color w:val="000000"/>
+          <w:sz w:val="21"/>
+          <w:szCs w:val="21"/>
+        </w:rPr>
+        <w:t xml:space="preserve">VERBOSE = </w:t>
+      </w:r>
+      <w:r>
+        <w:rPr>
+          <w:rFonts w:ascii="Consolas" w:hAnsi="Consolas"/>
+          <w:color w:val="0000FF"/>
+          <w:sz w:val="21"/>
+          <w:szCs w:val="21"/>
+        </w:rPr>
+        <w:t>False</w:t>
+      </w:r>
+    </w:p>
+    <w:p>
+      <w:pPr>
+        <w:shd w:val="clear" w:color="auto" w:fill="FFFFFF"/>
+        <w:spacing w:before="0" w:after="0" w:line="285" w:lineRule="atLeast"/>
+        <w:jc w:val="left"/>
+        <w:rPr>
+          <w:rFonts w:ascii="Consolas" w:hAnsi="Consolas"/>
+          <w:color w:val="000000"/>
+          <w:sz w:val="21"/>
+          <w:szCs w:val="21"/>
+        </w:rPr>
+      </w:pPr>
+      <w:r>
+        <w:rPr>
+          <w:rFonts w:ascii="Consolas" w:hAnsi="Consolas"/>
+          <w:color w:val="000000"/>
+          <w:sz w:val="21"/>
+          <w:szCs w:val="21"/>
+        </w:rPr>
+        <w:t xml:space="preserve">COUNT = </w:t>
+      </w:r>
+      <w:r>
+        <w:rPr>
+          <w:rFonts w:ascii="Consolas" w:hAnsi="Consolas"/>
+          <w:color w:val="098658"/>
+          <w:sz w:val="21"/>
+          <w:szCs w:val="21"/>
+        </w:rPr>
+        <w:t>0</w:t>
+      </w:r>
+    </w:p>
+    <w:p>
+      <w:pPr>
+        <w:shd w:val="clear" w:color="auto" w:fill="FFFFFF"/>
+        <w:spacing w:before="0" w:after="0" w:line="285" w:lineRule="atLeast"/>
+        <w:jc w:val="left"/>
+        <w:rPr>
+          <w:rFonts w:ascii="Consolas" w:hAnsi="Consolas"/>
+          <w:color w:val="000000"/>
+          <w:sz w:val="21"/>
+          <w:szCs w:val="21"/>
+        </w:rPr>
+      </w:pPr>
+    </w:p>
+    <w:p>
+      <w:pPr>
+        <w:shd w:val="clear" w:color="auto" w:fill="FFFFFF"/>
+        <w:spacing w:before="0" w:after="0" w:line="285" w:lineRule="atLeast"/>
+        <w:jc w:val="left"/>
+        <w:rPr>
+          <w:rFonts w:ascii="Consolas" w:hAnsi="Consolas"/>
+          <w:color w:val="000000"/>
+          <w:sz w:val="21"/>
+          <w:szCs w:val="21"/>
+        </w:rPr>
+      </w:pPr>
+      <w:r>
+        <w:rPr>
+          <w:rFonts w:ascii="Consolas" w:hAnsi="Consolas"/>
+          <w:color w:val="008000"/>
+          <w:sz w:val="21"/>
+          <w:szCs w:val="21"/>
+        </w:rPr>
+        <w:t># returns None for failure</w:t>
+      </w:r>
+    </w:p>
+    <w:p>
+      <w:pPr>
+        <w:shd w:val="clear" w:color="auto" w:fill="FFFFFF"/>
+        <w:spacing w:before="0" w:after="0" w:line="285" w:lineRule="atLeast"/>
+        <w:jc w:val="left"/>
+        <w:rPr>
+          <w:rFonts w:ascii="Consolas" w:hAnsi="Consolas"/>
+          <w:color w:val="000000"/>
+          <w:sz w:val="21"/>
+          <w:szCs w:val="21"/>
+        </w:rPr>
+      </w:pPr>
+      <w:r>
+        <w:rPr>
+          <w:rFonts w:ascii="Consolas" w:hAnsi="Consolas"/>
+          <w:color w:val="0000FF"/>
+          <w:sz w:val="21"/>
+          <w:szCs w:val="21"/>
+        </w:rPr>
+        <w:t>def</w:t>
+      </w:r>
+      <w:r>
+        <w:rPr>
+          <w:rFonts w:ascii="Consolas" w:hAnsi="Consolas"/>
+          <w:color w:val="000000"/>
+          <w:sz w:val="21"/>
+          <w:szCs w:val="21"/>
+        </w:rPr>
+        <w:t xml:space="preserve"> backtrack_search(</w:t>
+      </w:r>
+      <w:r>
+        <w:rPr>
+          <w:rFonts w:ascii="Consolas" w:hAnsi="Consolas"/>
+          <w:color w:val="808080"/>
+          <w:sz w:val="21"/>
+          <w:szCs w:val="21"/>
+        </w:rPr>
+        <w:t>csp</w:t>
+      </w:r>
+      <w:r>
+        <w:rPr>
+          <w:rFonts w:ascii="Consolas" w:hAnsi="Consolas"/>
+          <w:color w:val="000000"/>
+          <w:sz w:val="21"/>
+          <w:szCs w:val="21"/>
+        </w:rPr>
+        <w:t>):</w:t>
+      </w:r>
+    </w:p>
+    <w:p>
+      <w:pPr>
+        <w:shd w:val="clear" w:color="auto" w:fill="FFFFFF"/>
+        <w:spacing w:before="0" w:after="0" w:line="285" w:lineRule="atLeast"/>
+        <w:jc w:val="left"/>
+        <w:rPr>
+          <w:rFonts w:ascii="Consolas" w:hAnsi="Consolas"/>
+          <w:color w:val="000000"/>
+          <w:sz w:val="21"/>
+          <w:szCs w:val="21"/>
+        </w:rPr>
+      </w:pPr>
+      <w:r>
+        <w:rPr>
+          <w:rFonts w:ascii="Consolas" w:hAnsi="Consolas"/>
+          <w:color w:val="000000"/>
+          <w:sz w:val="21"/>
+          <w:szCs w:val="21"/>
+        </w:rPr>
+        <w:t xml:space="preserve">    </w:t>
+      </w:r>
+      <w:r>
+        <w:rPr>
+          <w:rFonts w:ascii="Consolas" w:hAnsi="Consolas"/>
+          <w:color w:val="0000FF"/>
+          <w:sz w:val="21"/>
+          <w:szCs w:val="21"/>
+        </w:rPr>
+        <w:t>global</w:t>
+      </w:r>
+      <w:r>
+        <w:rPr>
+          <w:rFonts w:ascii="Consolas" w:hAnsi="Consolas"/>
+          <w:color w:val="000000"/>
+          <w:sz w:val="21"/>
+          <w:szCs w:val="21"/>
+        </w:rPr>
+        <w:t xml:space="preserve"> COUNT</w:t>
+      </w:r>
+    </w:p>
+    <w:p>
+      <w:pPr>
+        <w:shd w:val="clear" w:color="auto" w:fill="FFFFFF"/>
+        <w:spacing w:before="0" w:after="0" w:line="285" w:lineRule="atLeast"/>
+        <w:jc w:val="left"/>
+        <w:rPr>
+          <w:rFonts w:ascii="Consolas" w:hAnsi="Consolas"/>
+          <w:color w:val="000000"/>
+          <w:sz w:val="21"/>
+          <w:szCs w:val="21"/>
+        </w:rPr>
+      </w:pPr>
+      <w:r>
+        <w:rPr>
+          <w:rFonts w:ascii="Consolas" w:hAnsi="Consolas"/>
+          <w:color w:val="000000"/>
+          <w:sz w:val="21"/>
+          <w:szCs w:val="21"/>
+        </w:rPr>
+        <w:t xml:space="preserve">    COUNT = </w:t>
+      </w:r>
+      <w:r>
+        <w:rPr>
+          <w:rFonts w:ascii="Consolas" w:hAnsi="Consolas"/>
+          <w:color w:val="098658"/>
+          <w:sz w:val="21"/>
+          <w:szCs w:val="21"/>
+        </w:rPr>
+        <w:t>0</w:t>
+      </w:r>
+    </w:p>
+    <w:p>
+      <w:pPr>
+        <w:shd w:val="clear" w:color="auto" w:fill="FFFFFF"/>
+        <w:spacing w:before="0" w:after="0" w:line="285" w:lineRule="atLeast"/>
+        <w:jc w:val="left"/>
+        <w:rPr>
+          <w:rFonts w:ascii="Consolas" w:hAnsi="Consolas"/>
+          <w:color w:val="000000"/>
+          <w:sz w:val="21"/>
+          <w:szCs w:val="21"/>
+        </w:rPr>
+      </w:pPr>
+      <w:r>
+        <w:rPr>
+          <w:rFonts w:ascii="Consolas" w:hAnsi="Consolas"/>
+          <w:color w:val="000000"/>
+          <w:sz w:val="21"/>
+          <w:szCs w:val="21"/>
+        </w:rPr>
+        <w:t xml:space="preserve">    </w:t>
+      </w:r>
+    </w:p>
+    <w:p>
+      <w:pPr>
+        <w:shd w:val="clear" w:color="auto" w:fill="FFFFFF"/>
+        <w:spacing w:before="0" w:after="0" w:line="285" w:lineRule="atLeast"/>
+        <w:jc w:val="left"/>
+        <w:rPr>
+          <w:rFonts w:ascii="Consolas" w:hAnsi="Consolas"/>
+          <w:color w:val="000000"/>
+          <w:sz w:val="21"/>
+          <w:szCs w:val="21"/>
+        </w:rPr>
+      </w:pPr>
+      <w:r>
+        <w:rPr>
+          <w:rFonts w:ascii="Consolas" w:hAnsi="Consolas"/>
+          <w:color w:val="000000"/>
+          <w:sz w:val="21"/>
+          <w:szCs w:val="21"/>
+        </w:rPr>
+        <w:t xml:space="preserve">    assignment = backtrack({}, </w:t>
+      </w:r>
+      <w:r>
+        <w:rPr>
+          <w:rFonts w:ascii="Consolas" w:hAnsi="Consolas"/>
+          <w:color w:val="808080"/>
+          <w:sz w:val="21"/>
+          <w:szCs w:val="21"/>
+        </w:rPr>
+        <w:t>csp</w:t>
+      </w:r>
+      <w:r>
+        <w:rPr>
+          <w:rFonts w:ascii="Consolas" w:hAnsi="Consolas"/>
+          <w:color w:val="000000"/>
+          <w:sz w:val="21"/>
+          <w:szCs w:val="21"/>
+        </w:rPr>
+        <w:t>)</w:t>
+      </w:r>
+    </w:p>
+    <w:p>
+      <w:pPr>
+        <w:shd w:val="clear" w:color="auto" w:fill="FFFFFF"/>
+        <w:spacing w:before="0" w:after="0" w:line="285" w:lineRule="atLeast"/>
+        <w:jc w:val="left"/>
+        <w:rPr>
+          <w:rFonts w:ascii="Consolas" w:hAnsi="Consolas"/>
+          <w:color w:val="000000"/>
+          <w:sz w:val="21"/>
+          <w:szCs w:val="21"/>
+        </w:rPr>
+      </w:pPr>
+      <w:r>
+        <w:rPr>
+          <w:rFonts w:ascii="Consolas" w:hAnsi="Consolas"/>
+          <w:color w:val="000000"/>
+          <w:sz w:val="21"/>
+          <w:szCs w:val="21"/>
+        </w:rPr>
+        <w:t xml:space="preserve">    </w:t>
+      </w:r>
+    </w:p>
+    <w:p>
+      <w:pPr>
+        <w:shd w:val="clear" w:color="auto" w:fill="FFFFFF"/>
+        <w:spacing w:before="0" w:after="0" w:line="285" w:lineRule="atLeast"/>
+        <w:jc w:val="left"/>
+        <w:rPr>
+          <w:rFonts w:ascii="Consolas" w:hAnsi="Consolas"/>
+          <w:color w:val="000000"/>
+          <w:sz w:val="21"/>
+          <w:szCs w:val="21"/>
+        </w:rPr>
+      </w:pPr>
+      <w:r>
+        <w:rPr>
+          <w:rFonts w:ascii="Consolas" w:hAnsi="Consolas"/>
+          <w:color w:val="000000"/>
+          <w:sz w:val="21"/>
+          <w:szCs w:val="21"/>
+        </w:rPr>
+        <w:t>    print(</w:t>
+      </w:r>
+      <w:r>
+        <w:rPr>
+          <w:rFonts w:ascii="Consolas" w:hAnsi="Consolas"/>
+          <w:color w:val="0000FF"/>
+          <w:sz w:val="21"/>
+          <w:szCs w:val="21"/>
+        </w:rPr>
+        <w:t>f</w:t>
+      </w:r>
+      <w:r>
+        <w:rPr>
+          <w:rFonts w:ascii="Consolas" w:hAnsi="Consolas"/>
+          <w:color w:val="A31515"/>
+          <w:sz w:val="21"/>
+          <w:szCs w:val="21"/>
+        </w:rPr>
+        <w:t xml:space="preserve">"Checked nodes: </w:t>
+      </w:r>
+      <w:r>
+        <w:rPr>
+          <w:rFonts w:ascii="Consolas" w:hAnsi="Consolas"/>
+          <w:color w:val="000000"/>
+          <w:sz w:val="21"/>
+          <w:szCs w:val="21"/>
+        </w:rPr>
+        <w:t>{COUNT}</w:t>
+      </w:r>
+      <w:r>
+        <w:rPr>
+          <w:rFonts w:ascii="Consolas" w:hAnsi="Consolas"/>
+          <w:color w:val="A31515"/>
+          <w:sz w:val="21"/>
+          <w:szCs w:val="21"/>
+        </w:rPr>
+        <w:t>"</w:t>
+      </w:r>
+      <w:r>
+        <w:rPr>
+          <w:rFonts w:ascii="Consolas" w:hAnsi="Consolas"/>
+          <w:color w:val="000000"/>
+          <w:sz w:val="21"/>
+          <w:szCs w:val="21"/>
+        </w:rPr>
+        <w:t>)</w:t>
+      </w:r>
+    </w:p>
+    <w:p>
+      <w:pPr>
+        <w:shd w:val="clear" w:color="auto" w:fill="FFFFFF"/>
+        <w:spacing w:before="0" w:after="0" w:line="285" w:lineRule="atLeast"/>
+        <w:jc w:val="left"/>
+        <w:rPr>
+          <w:rFonts w:ascii="Consolas" w:hAnsi="Consolas"/>
+          <w:color w:val="000000"/>
+          <w:sz w:val="21"/>
+          <w:szCs w:val="21"/>
+        </w:rPr>
+      </w:pPr>
+      <w:r>
+        <w:rPr>
+          <w:rFonts w:ascii="Consolas" w:hAnsi="Consolas"/>
+          <w:color w:val="000000"/>
+          <w:sz w:val="21"/>
+          <w:szCs w:val="21"/>
+        </w:rPr>
+        <w:t xml:space="preserve">    </w:t>
+      </w:r>
+    </w:p>
+    <w:p>
+      <w:pPr>
+        <w:shd w:val="clear" w:color="auto" w:fill="FFFFFF"/>
+        <w:spacing w:before="0" w:after="0" w:line="285" w:lineRule="atLeast"/>
+        <w:jc w:val="left"/>
+        <w:rPr>
+          <w:rFonts w:ascii="Consolas" w:hAnsi="Consolas"/>
+          <w:color w:val="000000"/>
+          <w:sz w:val="21"/>
+          <w:szCs w:val="21"/>
+        </w:rPr>
+      </w:pPr>
+      <w:r>
+        <w:rPr>
+          <w:rFonts w:ascii="Consolas" w:hAnsi="Consolas"/>
+          <w:color w:val="000000"/>
+          <w:sz w:val="21"/>
+          <w:szCs w:val="21"/>
+        </w:rPr>
+        <w:t xml:space="preserve">    </w:t>
+      </w:r>
+      <w:r>
+        <w:rPr>
+          <w:rFonts w:ascii="Consolas" w:hAnsi="Consolas"/>
+          <w:color w:val="0000FF"/>
+          <w:sz w:val="21"/>
+          <w:szCs w:val="21"/>
+        </w:rPr>
+        <w:t>return</w:t>
+      </w:r>
+      <w:r>
+        <w:rPr>
+          <w:rFonts w:ascii="Consolas" w:hAnsi="Consolas"/>
+          <w:color w:val="000000"/>
+          <w:sz w:val="21"/>
+          <w:szCs w:val="21"/>
+        </w:rPr>
+        <w:t xml:space="preserve"> assignment</w:t>
+      </w:r>
+    </w:p>
+    <w:p>
+      <w:pPr>
+        <w:shd w:val="clear" w:color="auto" w:fill="FFFFFF"/>
+        <w:spacing w:before="0" w:after="0" w:line="285" w:lineRule="atLeast"/>
+        <w:jc w:val="left"/>
+        <w:rPr>
+          <w:rFonts w:ascii="Consolas" w:hAnsi="Consolas"/>
+          <w:color w:val="000000"/>
+          <w:sz w:val="21"/>
+          <w:szCs w:val="21"/>
+        </w:rPr>
+      </w:pPr>
+    </w:p>
+    <w:p>
+      <w:pPr>
+        <w:shd w:val="clear" w:color="auto" w:fill="FFFFFF"/>
+        <w:spacing w:before="0" w:after="0" w:line="285" w:lineRule="atLeast"/>
+        <w:jc w:val="left"/>
+        <w:rPr>
+          <w:rFonts w:ascii="Consolas" w:hAnsi="Consolas"/>
+          <w:color w:val="000000"/>
+          <w:sz w:val="21"/>
+          <w:szCs w:val="21"/>
+        </w:rPr>
+      </w:pPr>
+      <w:r>
+        <w:rPr>
+          <w:rFonts w:ascii="Consolas" w:hAnsi="Consolas"/>
+          <w:color w:val="0000FF"/>
+          <w:sz w:val="21"/>
+          <w:szCs w:val="21"/>
+        </w:rPr>
+        <w:t>def</w:t>
+      </w:r>
+      <w:r>
+        <w:rPr>
+          <w:rFonts w:ascii="Consolas" w:hAnsi="Consolas"/>
+          <w:color w:val="000000"/>
+          <w:sz w:val="21"/>
+          <w:szCs w:val="21"/>
+        </w:rPr>
+        <w:t xml:space="preserve"> backtrack(</w:t>
+      </w:r>
+      <w:r>
+        <w:rPr>
+          <w:rFonts w:ascii="Consolas" w:hAnsi="Consolas"/>
+          <w:color w:val="808080"/>
+          <w:sz w:val="21"/>
+          <w:szCs w:val="21"/>
+        </w:rPr>
+        <w:t>assignment</w:t>
+      </w:r>
+      <w:r>
+        <w:rPr>
+          <w:rFonts w:ascii="Consolas" w:hAnsi="Consolas"/>
+          <w:color w:val="000000"/>
+          <w:sz w:val="21"/>
+          <w:szCs w:val="21"/>
+        </w:rPr>
+        <w:t xml:space="preserve">, </w:t>
+      </w:r>
+      <w:r>
+        <w:rPr>
+          <w:rFonts w:ascii="Consolas" w:hAnsi="Consolas"/>
+          <w:color w:val="808080"/>
+          <w:sz w:val="21"/>
+          <w:szCs w:val="21"/>
+        </w:rPr>
+        <w:t>csp</w:t>
+      </w:r>
+      <w:r>
+        <w:rPr>
+          <w:rFonts w:ascii="Consolas" w:hAnsi="Consolas"/>
+          <w:color w:val="000000"/>
+          <w:sz w:val="21"/>
+          <w:szCs w:val="21"/>
+        </w:rPr>
+        <w:t>):</w:t>
+      </w:r>
+    </w:p>
+    <w:p>
+      <w:pPr>
+        <w:shd w:val="clear" w:color="auto" w:fill="FFFFFF"/>
+        <w:spacing w:before="0" w:after="0" w:line="285" w:lineRule="atLeast"/>
+        <w:jc w:val="left"/>
+        <w:rPr>
+          <w:rFonts w:ascii="Consolas" w:hAnsi="Consolas"/>
+          <w:color w:val="000000"/>
+          <w:sz w:val="21"/>
+          <w:szCs w:val="21"/>
+        </w:rPr>
+      </w:pPr>
+      <w:r>
+        <w:rPr>
+          <w:rFonts w:ascii="Consolas" w:hAnsi="Consolas"/>
+          <w:color w:val="000000"/>
+          <w:sz w:val="21"/>
+          <w:szCs w:val="21"/>
+        </w:rPr>
+        <w:t xml:space="preserve">    </w:t>
+      </w:r>
+      <w:r>
+        <w:rPr>
+          <w:rFonts w:ascii="Consolas" w:hAnsi="Consolas"/>
+          <w:color w:val="0000FF"/>
+          <w:sz w:val="21"/>
+          <w:szCs w:val="21"/>
+        </w:rPr>
+        <w:t>global</w:t>
+      </w:r>
+      <w:r>
+        <w:rPr>
+          <w:rFonts w:ascii="Consolas" w:hAnsi="Consolas"/>
+          <w:color w:val="000000"/>
+          <w:sz w:val="21"/>
+          <w:szCs w:val="21"/>
+        </w:rPr>
+        <w:t xml:space="preserve"> VERBOSE, COUNT    </w:t>
+      </w:r>
+    </w:p>
+    <w:p>
+      <w:pPr>
+        <w:shd w:val="clear" w:color="auto" w:fill="FFFFFF"/>
+        <w:spacing w:before="0" w:after="0" w:line="285" w:lineRule="atLeast"/>
+        <w:jc w:val="left"/>
+        <w:rPr>
+          <w:rFonts w:ascii="Consolas" w:hAnsi="Consolas"/>
+          <w:color w:val="000000"/>
+          <w:sz w:val="21"/>
+          <w:szCs w:val="21"/>
+        </w:rPr>
+      </w:pPr>
+      <w:r>
+        <w:rPr>
+          <w:rFonts w:ascii="Consolas" w:hAnsi="Consolas"/>
+          <w:color w:val="000000"/>
+          <w:sz w:val="21"/>
+          <w:szCs w:val="21"/>
+        </w:rPr>
+        <w:t xml:space="preserve">    COUNT += </w:t>
+      </w:r>
+      <w:r>
+        <w:rPr>
+          <w:rFonts w:ascii="Consolas" w:hAnsi="Consolas"/>
+          <w:color w:val="098658"/>
+          <w:sz w:val="21"/>
+          <w:szCs w:val="21"/>
+        </w:rPr>
+        <w:t>1</w:t>
+      </w:r>
+      <w:r>
+        <w:rPr>
+          <w:rFonts w:ascii="Consolas" w:hAnsi="Consolas"/>
+          <w:color w:val="000000"/>
+          <w:sz w:val="21"/>
+          <w:szCs w:val="21"/>
+        </w:rPr>
+        <w:t xml:space="preserve">  </w:t>
+      </w:r>
+    </w:p>
+    <w:p>
+      <w:pPr>
+        <w:shd w:val="clear" w:color="auto" w:fill="FFFFFF"/>
+        <w:spacing w:before="0" w:after="0" w:line="285" w:lineRule="atLeast"/>
+        <w:jc w:val="left"/>
+        <w:rPr>
+          <w:rFonts w:ascii="Consolas" w:hAnsi="Consolas"/>
+          <w:color w:val="000000"/>
+          <w:sz w:val="21"/>
+          <w:szCs w:val="21"/>
+        </w:rPr>
+      </w:pPr>
+      <w:r>
+        <w:rPr>
+          <w:rFonts w:ascii="Consolas" w:hAnsi="Consolas"/>
+          <w:color w:val="000000"/>
+          <w:sz w:val="21"/>
+          <w:szCs w:val="21"/>
+        </w:rPr>
+        <w:t xml:space="preserve">    </w:t>
+      </w:r>
+      <w:r>
+        <w:rPr>
+          <w:rFonts w:ascii="Consolas" w:hAnsi="Consolas"/>
+          <w:color w:val="0000FF"/>
+          <w:sz w:val="21"/>
+          <w:szCs w:val="21"/>
+        </w:rPr>
+        <w:t>if</w:t>
+      </w:r>
+      <w:r>
+        <w:rPr>
+          <w:rFonts w:ascii="Consolas" w:hAnsi="Consolas"/>
+          <w:color w:val="000000"/>
+          <w:sz w:val="21"/>
+          <w:szCs w:val="21"/>
+        </w:rPr>
+        <w:t xml:space="preserve"> complete(</w:t>
+      </w:r>
+      <w:r>
+        <w:rPr>
+          <w:rFonts w:ascii="Consolas" w:hAnsi="Consolas"/>
+          <w:color w:val="808080"/>
+          <w:sz w:val="21"/>
+          <w:szCs w:val="21"/>
+        </w:rPr>
+        <w:t>assignment</w:t>
+      </w:r>
+      <w:r>
+        <w:rPr>
+          <w:rFonts w:ascii="Consolas" w:hAnsi="Consolas"/>
+          <w:color w:val="000000"/>
+          <w:sz w:val="21"/>
+          <w:szCs w:val="21"/>
+        </w:rPr>
+        <w:t xml:space="preserve">, </w:t>
+      </w:r>
+      <w:r>
+        <w:rPr>
+          <w:rFonts w:ascii="Consolas" w:hAnsi="Consolas"/>
+          <w:color w:val="808080"/>
+          <w:sz w:val="21"/>
+          <w:szCs w:val="21"/>
+        </w:rPr>
+        <w:t>csp</w:t>
+      </w:r>
+      <w:r>
+        <w:rPr>
+          <w:rFonts w:ascii="Consolas" w:hAnsi="Consolas"/>
+          <w:color w:val="000000"/>
+          <w:sz w:val="21"/>
+          <w:szCs w:val="21"/>
+        </w:rPr>
+        <w:t xml:space="preserve">): </w:t>
+      </w:r>
+    </w:p>
+    <w:p>
+      <w:pPr>
+        <w:shd w:val="clear" w:color="auto" w:fill="FFFFFF"/>
+        <w:spacing w:before="0" w:after="0" w:line="285" w:lineRule="atLeast"/>
+        <w:jc w:val="left"/>
+        <w:rPr>
+          <w:rFonts w:ascii="Consolas" w:hAnsi="Consolas"/>
+          <w:color w:val="000000"/>
+          <w:sz w:val="21"/>
+          <w:szCs w:val="21"/>
+        </w:rPr>
+      </w:pPr>
+      <w:r>
+        <w:rPr>
+          <w:rFonts w:ascii="Consolas" w:hAnsi="Consolas"/>
+          <w:color w:val="000000"/>
+          <w:sz w:val="21"/>
+          <w:szCs w:val="21"/>
+        </w:rPr>
+        <w:t xml:space="preserve">        </w:t>
+      </w:r>
+      <w:r>
+        <w:rPr>
+          <w:rFonts w:ascii="Consolas" w:hAnsi="Consolas"/>
+          <w:color w:val="0000FF"/>
+          <w:sz w:val="21"/>
+          <w:szCs w:val="21"/>
+        </w:rPr>
+        <w:t>return</w:t>
+      </w:r>
+      <w:r>
+        <w:rPr>
+          <w:rFonts w:ascii="Consolas" w:hAnsi="Consolas"/>
+          <w:color w:val="000000"/>
+          <w:sz w:val="21"/>
+          <w:szCs w:val="21"/>
+        </w:rPr>
+        <w:t xml:space="preserve"> </w:t>
+      </w:r>
+      <w:r>
+        <w:rPr>
+          <w:rFonts w:ascii="Consolas" w:hAnsi="Consolas"/>
+          <w:color w:val="808080"/>
+          <w:sz w:val="21"/>
+          <w:szCs w:val="21"/>
+        </w:rPr>
+        <w:t>assignment</w:t>
+      </w:r>
+      <w:r>
+        <w:rPr>
+          <w:rFonts w:ascii="Consolas" w:hAnsi="Consolas"/>
+          <w:color w:val="000000"/>
+          <w:sz w:val="21"/>
+          <w:szCs w:val="21"/>
+        </w:rPr>
+        <w:t xml:space="preserve">    </w:t>
+      </w:r>
+    </w:p>
+    <w:p>
+      <w:pPr>
+        <w:shd w:val="clear" w:color="auto" w:fill="FFFFFF"/>
+        <w:spacing w:before="0" w:after="0" w:line="285" w:lineRule="atLeast"/>
+        <w:jc w:val="left"/>
+        <w:rPr>
+          <w:rFonts w:ascii="Consolas" w:hAnsi="Consolas"/>
+          <w:color w:val="000000"/>
+          <w:sz w:val="21"/>
+          <w:szCs w:val="21"/>
+        </w:rPr>
+      </w:pPr>
+      <w:r>
+        <w:rPr>
+          <w:rFonts w:ascii="Consolas" w:hAnsi="Consolas"/>
+          <w:color w:val="000000"/>
+          <w:sz w:val="21"/>
+          <w:szCs w:val="21"/>
+        </w:rPr>
+        <w:t>    var = select_unassigned_var(</w:t>
+      </w:r>
+      <w:r>
+        <w:rPr>
+          <w:rFonts w:ascii="Consolas" w:hAnsi="Consolas"/>
+          <w:color w:val="808080"/>
+          <w:sz w:val="21"/>
+          <w:szCs w:val="21"/>
+        </w:rPr>
+        <w:t>assignment</w:t>
+      </w:r>
+      <w:r>
+        <w:rPr>
+          <w:rFonts w:ascii="Consolas" w:hAnsi="Consolas"/>
+          <w:color w:val="000000"/>
+          <w:sz w:val="21"/>
+          <w:szCs w:val="21"/>
+        </w:rPr>
+        <w:t xml:space="preserve">, </w:t>
+      </w:r>
+      <w:r>
+        <w:rPr>
+          <w:rFonts w:ascii="Consolas" w:hAnsi="Consolas"/>
+          <w:color w:val="808080"/>
+          <w:sz w:val="21"/>
+          <w:szCs w:val="21"/>
+        </w:rPr>
+        <w:t>csp</w:t>
+      </w:r>
+      <w:r>
+        <w:rPr>
+          <w:rFonts w:ascii="Consolas" w:hAnsi="Consolas"/>
+          <w:color w:val="000000"/>
+          <w:sz w:val="21"/>
+          <w:szCs w:val="21"/>
+        </w:rPr>
+        <w:t xml:space="preserve">)   </w:t>
+      </w:r>
+    </w:p>
+    <w:p>
+      <w:pPr>
+        <w:shd w:val="clear" w:color="auto" w:fill="FFFFFF"/>
+        <w:spacing w:before="0" w:after="0" w:line="285" w:lineRule="atLeast"/>
+        <w:jc w:val="left"/>
+        <w:rPr>
+          <w:rFonts w:ascii="Consolas" w:hAnsi="Consolas"/>
+          <w:color w:val="000000"/>
+          <w:sz w:val="21"/>
+          <w:szCs w:val="21"/>
+        </w:rPr>
+      </w:pPr>
+      <w:r>
+        <w:rPr>
+          <w:rFonts w:ascii="Consolas" w:hAnsi="Consolas"/>
+          <w:color w:val="000000"/>
+          <w:sz w:val="21"/>
+          <w:szCs w:val="21"/>
+        </w:rPr>
+        <w:t xml:space="preserve">    </w:t>
+      </w:r>
+      <w:r>
+        <w:rPr>
+          <w:rFonts w:ascii="Consolas" w:hAnsi="Consolas"/>
+          <w:color w:val="008000"/>
+          <w:sz w:val="21"/>
+          <w:szCs w:val="21"/>
+        </w:rPr>
+        <w:t xml:space="preserve"># </w:t>
+      </w:r>
+      <w:r>
+        <w:rPr>
+          <w:rFonts w:ascii="Consolas" w:hAnsi="Consolas"/>
+          <w:color w:val="0000FF"/>
+          <w:sz w:val="21"/>
+          <w:szCs w:val="21"/>
+        </w:rPr>
+        <w:t>TODO</w:t>
+      </w:r>
+      <w:r>
+        <w:rPr>
+          <w:rFonts w:ascii="Consolas" w:hAnsi="Consolas"/>
+          <w:color w:val="008000"/>
+          <w:sz w:val="21"/>
+          <w:szCs w:val="21"/>
+        </w:rPr>
+        <w:t xml:space="preserve">: implement value ordering. Use the least-constraining-vaue heuristic. </w:t>
+      </w:r>
+    </w:p>
+    <w:p>
+      <w:pPr>
+        <w:shd w:val="clear" w:color="auto" w:fill="FFFFFF"/>
+        <w:spacing w:before="0" w:after="0" w:line="285" w:lineRule="atLeast"/>
+        <w:jc w:val="left"/>
+        <w:rPr>
+          <w:rFonts w:ascii="Consolas" w:hAnsi="Consolas"/>
+          <w:color w:val="000000"/>
+          <w:sz w:val="21"/>
+          <w:szCs w:val="21"/>
+        </w:rPr>
+      </w:pPr>
+      <w:r>
+        <w:rPr>
+          <w:rFonts w:ascii="Consolas" w:hAnsi="Consolas"/>
+          <w:color w:val="000000"/>
+          <w:sz w:val="21"/>
+          <w:szCs w:val="21"/>
+        </w:rPr>
+        <w:t xml:space="preserve">    </w:t>
+      </w:r>
+      <w:r>
+        <w:rPr>
+          <w:rFonts w:ascii="Consolas" w:hAnsi="Consolas"/>
+          <w:color w:val="008000"/>
+          <w:sz w:val="21"/>
+          <w:szCs w:val="21"/>
+        </w:rPr>
+        <w:t># for val in order_domain(assignment, var, csp)</w:t>
+      </w:r>
+    </w:p>
+    <w:p>
+      <w:pPr>
+        <w:shd w:val="clear" w:color="auto" w:fill="FFFFFF"/>
+        <w:spacing w:before="0" w:after="0" w:line="285" w:lineRule="atLeast"/>
+        <w:jc w:val="left"/>
+        <w:rPr>
+          <w:rFonts w:ascii="Consolas" w:hAnsi="Consolas"/>
+          <w:color w:val="000000"/>
+          <w:sz w:val="21"/>
+          <w:szCs w:val="21"/>
+        </w:rPr>
+      </w:pPr>
+      <w:r>
+        <w:rPr>
+          <w:rFonts w:ascii="Consolas" w:hAnsi="Consolas"/>
+          <w:color w:val="000000"/>
+          <w:sz w:val="21"/>
+          <w:szCs w:val="21"/>
+        </w:rPr>
         <w:lastRenderedPageBreak/>
-        <w:t>1.5 Thuật toán tìm kiếm quay lui</w:t>
-      </w:r>
-      <w:bookmarkEnd w:id="5"/>
-    </w:p>
-    <w:p>
-      <w:pPr>
-        <w:shd w:val="clear" w:color="auto" w:fill="FFFFFF"/>
-        <w:spacing w:before="0" w:after="0" w:line="285" w:lineRule="atLeast"/>
-        <w:jc w:val="left"/>
-        <w:rPr>
-          <w:rFonts w:ascii="Consolas" w:hAnsi="Consolas"/>
-          <w:color w:val="000000"/>
-          <w:sz w:val="21"/>
-          <w:szCs w:val="21"/>
-        </w:rPr>
-      </w:pPr>
+        <w:t xml:space="preserve">    </w:t>
+      </w:r>
+      <w:r>
+        <w:rPr>
+          <w:rFonts w:ascii="Consolas" w:hAnsi="Consolas"/>
+          <w:color w:val="0000FF"/>
+          <w:sz w:val="21"/>
+          <w:szCs w:val="21"/>
+        </w:rPr>
+        <w:t>for</w:t>
+      </w:r>
+      <w:r>
+        <w:rPr>
+          <w:rFonts w:ascii="Consolas" w:hAnsi="Consolas"/>
+          <w:color w:val="000000"/>
+          <w:sz w:val="21"/>
+          <w:szCs w:val="21"/>
+        </w:rPr>
+        <w:t xml:space="preserve"> val </w:t>
+      </w:r>
+      <w:r>
+        <w:rPr>
+          <w:rFonts w:ascii="Consolas" w:hAnsi="Consolas"/>
+          <w:color w:val="0000FF"/>
+          <w:sz w:val="21"/>
+          <w:szCs w:val="21"/>
+        </w:rPr>
+        <w:t>in</w:t>
+      </w:r>
+      <w:r>
+        <w:rPr>
+          <w:rFonts w:ascii="Consolas" w:hAnsi="Consolas"/>
+          <w:color w:val="000000"/>
+          <w:sz w:val="21"/>
+          <w:szCs w:val="21"/>
+        </w:rPr>
+        <w:t xml:space="preserve"> </w:t>
+      </w:r>
+      <w:r>
+        <w:rPr>
+          <w:rFonts w:ascii="Consolas" w:hAnsi="Consolas"/>
+          <w:color w:val="808080"/>
+          <w:sz w:val="21"/>
+          <w:szCs w:val="21"/>
+        </w:rPr>
+        <w:t>csp</w:t>
+      </w:r>
+      <w:r>
+        <w:rPr>
+          <w:rFonts w:ascii="Consolas" w:hAnsi="Consolas"/>
+          <w:color w:val="000000"/>
+          <w:sz w:val="21"/>
+          <w:szCs w:val="21"/>
+        </w:rPr>
+        <w:t>[</w:t>
+      </w:r>
+      <w:r>
+        <w:rPr>
+          <w:rFonts w:ascii="Consolas" w:hAnsi="Consolas"/>
+          <w:color w:val="A31515"/>
+          <w:sz w:val="21"/>
+          <w:szCs w:val="21"/>
+        </w:rPr>
+        <w:t>'domains'</w:t>
+      </w:r>
+      <w:r>
+        <w:rPr>
+          <w:rFonts w:ascii="Consolas" w:hAnsi="Consolas"/>
+          <w:color w:val="000000"/>
+          <w:sz w:val="21"/>
+          <w:szCs w:val="21"/>
+        </w:rPr>
+        <w:t>][var]:</w:t>
+      </w:r>
+    </w:p>
+    <w:p>
+      <w:pPr>
+        <w:shd w:val="clear" w:color="auto" w:fill="FFFFFF"/>
+        <w:spacing w:before="0" w:after="0" w:line="285" w:lineRule="atLeast"/>
+        <w:jc w:val="left"/>
+        <w:rPr>
+          <w:rFonts w:ascii="Consolas" w:hAnsi="Consolas"/>
+          <w:color w:val="000000"/>
+          <w:sz w:val="21"/>
+          <w:szCs w:val="21"/>
+        </w:rPr>
+      </w:pPr>
+      <w:r>
+        <w:rPr>
+          <w:rFonts w:ascii="Consolas" w:hAnsi="Consolas"/>
+          <w:color w:val="000000"/>
+          <w:sz w:val="21"/>
+          <w:szCs w:val="21"/>
+        </w:rPr>
+        <w:t xml:space="preserve">        </w:t>
+      </w:r>
+      <w:r>
+        <w:rPr>
+          <w:rFonts w:ascii="Consolas" w:hAnsi="Consolas"/>
+          <w:color w:val="808080"/>
+          <w:sz w:val="21"/>
+          <w:szCs w:val="21"/>
+        </w:rPr>
+        <w:t>assignment</w:t>
+      </w:r>
+      <w:r>
+        <w:rPr>
+          <w:rFonts w:ascii="Consolas" w:hAnsi="Consolas"/>
+          <w:color w:val="000000"/>
+          <w:sz w:val="21"/>
+          <w:szCs w:val="21"/>
+        </w:rPr>
+        <w:t xml:space="preserve">[var] = val        </w:t>
+      </w:r>
+    </w:p>
+    <w:p>
+      <w:pPr>
+        <w:shd w:val="clear" w:color="auto" w:fill="FFFFFF"/>
+        <w:spacing w:before="0" w:after="0" w:line="285" w:lineRule="atLeast"/>
+        <w:jc w:val="left"/>
+        <w:rPr>
+          <w:rFonts w:ascii="Consolas" w:hAnsi="Consolas"/>
+          <w:color w:val="000000"/>
+          <w:sz w:val="21"/>
+          <w:szCs w:val="21"/>
+        </w:rPr>
+      </w:pPr>
+      <w:r>
+        <w:rPr>
+          <w:rFonts w:ascii="Consolas" w:hAnsi="Consolas"/>
+          <w:color w:val="000000"/>
+          <w:sz w:val="21"/>
+          <w:szCs w:val="21"/>
+        </w:rPr>
+        <w:t xml:space="preserve">        </w:t>
+      </w:r>
+      <w:r>
+        <w:rPr>
+          <w:rFonts w:ascii="Consolas" w:hAnsi="Consolas"/>
+          <w:color w:val="0000FF"/>
+          <w:sz w:val="21"/>
+          <w:szCs w:val="21"/>
+        </w:rPr>
+        <w:t>if</w:t>
+      </w:r>
+      <w:r>
+        <w:rPr>
+          <w:rFonts w:ascii="Consolas" w:hAnsi="Consolas"/>
+          <w:color w:val="000000"/>
+          <w:sz w:val="21"/>
+          <w:szCs w:val="21"/>
+        </w:rPr>
+        <w:t xml:space="preserve"> VERBOSE: print(</w:t>
+      </w:r>
+      <w:r>
+        <w:rPr>
+          <w:rFonts w:ascii="Consolas" w:hAnsi="Consolas"/>
+          <w:color w:val="0000FF"/>
+          <w:sz w:val="21"/>
+          <w:szCs w:val="21"/>
+        </w:rPr>
+        <w:t>f</w:t>
+      </w:r>
+      <w:r>
+        <w:rPr>
+          <w:rFonts w:ascii="Consolas" w:hAnsi="Consolas"/>
+          <w:color w:val="A31515"/>
+          <w:sz w:val="21"/>
+          <w:szCs w:val="21"/>
+        </w:rPr>
+        <w:t xml:space="preserve">"Checking: </w:t>
+      </w:r>
+      <w:r>
+        <w:rPr>
+          <w:rFonts w:ascii="Consolas" w:hAnsi="Consolas"/>
+          <w:color w:val="000000"/>
+          <w:sz w:val="21"/>
+          <w:szCs w:val="21"/>
+        </w:rPr>
+        <w:t>{</w:t>
+      </w:r>
+      <w:r>
+        <w:rPr>
+          <w:rFonts w:ascii="Consolas" w:hAnsi="Consolas"/>
+          <w:color w:val="808080"/>
+          <w:sz w:val="21"/>
+          <w:szCs w:val="21"/>
+        </w:rPr>
+        <w:t>assignment</w:t>
+      </w:r>
+      <w:r>
+        <w:rPr>
+          <w:rFonts w:ascii="Consolas" w:hAnsi="Consolas"/>
+          <w:color w:val="000000"/>
+          <w:sz w:val="21"/>
+          <w:szCs w:val="21"/>
+        </w:rPr>
+        <w:t>}</w:t>
+      </w:r>
+      <w:r>
+        <w:rPr>
+          <w:rFonts w:ascii="Consolas" w:hAnsi="Consolas"/>
+          <w:color w:val="A31515"/>
+          <w:sz w:val="21"/>
+          <w:szCs w:val="21"/>
+        </w:rPr>
+        <w:t>"</w:t>
+      </w:r>
+      <w:r>
+        <w:rPr>
+          <w:rFonts w:ascii="Consolas" w:hAnsi="Consolas"/>
+          <w:color w:val="000000"/>
+          <w:sz w:val="21"/>
+          <w:szCs w:val="21"/>
+        </w:rPr>
+        <w:t xml:space="preserve">)        </w:t>
+      </w:r>
+    </w:p>
+    <w:p>
+      <w:pPr>
+        <w:shd w:val="clear" w:color="auto" w:fill="FFFFFF"/>
+        <w:spacing w:before="0" w:after="0" w:line="285" w:lineRule="atLeast"/>
+        <w:jc w:val="left"/>
+        <w:rPr>
+          <w:rFonts w:ascii="Consolas" w:hAnsi="Consolas"/>
+          <w:color w:val="000000"/>
+          <w:sz w:val="21"/>
+          <w:szCs w:val="21"/>
+        </w:rPr>
+      </w:pPr>
+      <w:r>
+        <w:rPr>
+          <w:rFonts w:ascii="Consolas" w:hAnsi="Consolas"/>
+          <w:color w:val="000000"/>
+          <w:sz w:val="21"/>
+          <w:szCs w:val="21"/>
+        </w:rPr>
+        <w:t xml:space="preserve">        </w:t>
+      </w:r>
+      <w:r>
+        <w:rPr>
+          <w:rFonts w:ascii="Consolas" w:hAnsi="Consolas"/>
+          <w:color w:val="0000FF"/>
+          <w:sz w:val="21"/>
+          <w:szCs w:val="21"/>
+        </w:rPr>
+        <w:t>if</w:t>
+      </w:r>
+      <w:r>
+        <w:rPr>
+          <w:rFonts w:ascii="Consolas" w:hAnsi="Consolas"/>
+          <w:color w:val="000000"/>
+          <w:sz w:val="21"/>
+          <w:szCs w:val="21"/>
+        </w:rPr>
+        <w:t xml:space="preserve"> consistent(</w:t>
+      </w:r>
+      <w:r>
+        <w:rPr>
+          <w:rFonts w:ascii="Consolas" w:hAnsi="Consolas"/>
+          <w:color w:val="808080"/>
+          <w:sz w:val="21"/>
+          <w:szCs w:val="21"/>
+        </w:rPr>
+        <w:t>assignment</w:t>
+      </w:r>
+      <w:r>
+        <w:rPr>
+          <w:rFonts w:ascii="Consolas" w:hAnsi="Consolas"/>
+          <w:color w:val="000000"/>
+          <w:sz w:val="21"/>
+          <w:szCs w:val="21"/>
+        </w:rPr>
+        <w:t xml:space="preserve">, </w:t>
+      </w:r>
+      <w:r>
+        <w:rPr>
+          <w:rFonts w:ascii="Consolas" w:hAnsi="Consolas"/>
+          <w:color w:val="808080"/>
+          <w:sz w:val="21"/>
+          <w:szCs w:val="21"/>
+        </w:rPr>
+        <w:t>csp</w:t>
+      </w:r>
+      <w:r>
+        <w:rPr>
+          <w:rFonts w:ascii="Consolas" w:hAnsi="Consolas"/>
+          <w:color w:val="000000"/>
+          <w:sz w:val="21"/>
+          <w:szCs w:val="21"/>
+        </w:rPr>
+        <w:t xml:space="preserve">):            </w:t>
+      </w:r>
+    </w:p>
+    <w:p>
+      <w:pPr>
+        <w:shd w:val="clear" w:color="auto" w:fill="FFFFFF"/>
+        <w:spacing w:before="0" w:after="0" w:line="285" w:lineRule="atLeast"/>
+        <w:jc w:val="left"/>
+        <w:rPr>
+          <w:rFonts w:ascii="Consolas" w:hAnsi="Consolas"/>
+          <w:color w:val="000000"/>
+          <w:sz w:val="21"/>
+          <w:szCs w:val="21"/>
+        </w:rPr>
+      </w:pPr>
+      <w:r>
+        <w:rPr>
+          <w:rFonts w:ascii="Consolas" w:hAnsi="Consolas"/>
+          <w:color w:val="000000"/>
+          <w:sz w:val="21"/>
+          <w:szCs w:val="21"/>
+        </w:rPr>
+        <w:t xml:space="preserve">            </w:t>
+      </w:r>
       <w:r>
         <w:rPr>
           <w:rFonts w:ascii="Consolas" w:hAnsi="Consolas"/>
@@ -5782,7 +7688,7 @@
           <w:sz w:val="21"/>
           <w:szCs w:val="21"/>
         </w:rPr>
-        <w:t xml:space="preserve"># </w:t>
+        <w:t>#</w:t>
       </w:r>
       <w:r>
         <w:rPr>
@@ -5800,21 +7706,119 @@
           <w:sz w:val="21"/>
           <w:szCs w:val="21"/>
         </w:rPr>
-        <w:t>: implement variable ordering. Choose variable with the minimum-remaining-values (MRV)</w:t>
-      </w:r>
-    </w:p>
-    <w:p>
-      <w:pPr>
-        <w:shd w:val="clear" w:color="auto" w:fill="FFFFFF"/>
-        <w:spacing w:before="0" w:after="0" w:line="285" w:lineRule="atLeast"/>
-        <w:jc w:val="left"/>
-        <w:rPr>
-          <w:rFonts w:ascii="Consolas" w:hAnsi="Consolas"/>
-          <w:color w:val="000000"/>
-          <w:sz w:val="21"/>
-          <w:szCs w:val="21"/>
-        </w:rPr>
-      </w:pPr>
+        <w:t>: add inference for early failing (forward checking, )</w:t>
+      </w:r>
+    </w:p>
+    <w:p>
+      <w:pPr>
+        <w:shd w:val="clear" w:color="auto" w:fill="FFFFFF"/>
+        <w:spacing w:before="0" w:after="0" w:line="285" w:lineRule="atLeast"/>
+        <w:jc w:val="left"/>
+        <w:rPr>
+          <w:rFonts w:ascii="Consolas" w:hAnsi="Consolas"/>
+          <w:color w:val="000000"/>
+          <w:sz w:val="21"/>
+          <w:szCs w:val="21"/>
+        </w:rPr>
+      </w:pPr>
+      <w:r>
+        <w:rPr>
+          <w:rFonts w:ascii="Consolas" w:hAnsi="Consolas"/>
+          <w:color w:val="000000"/>
+          <w:sz w:val="21"/>
+          <w:szCs w:val="21"/>
+        </w:rPr>
+        <w:t xml:space="preserve">            </w:t>
+      </w:r>
+      <w:r>
+        <w:rPr>
+          <w:rFonts w:ascii="Consolas" w:hAnsi="Consolas"/>
+          <w:color w:val="008000"/>
+          <w:sz w:val="21"/>
+          <w:szCs w:val="21"/>
+        </w:rPr>
+        <w:t># if inference_fails(assignment, csp): return(None)</w:t>
+      </w:r>
+    </w:p>
+    <w:p>
+      <w:pPr>
+        <w:shd w:val="clear" w:color="auto" w:fill="FFFFFF"/>
+        <w:spacing w:before="0" w:after="0" w:line="285" w:lineRule="atLeast"/>
+        <w:jc w:val="left"/>
+        <w:rPr>
+          <w:rFonts w:ascii="Consolas" w:hAnsi="Consolas"/>
+          <w:color w:val="000000"/>
+          <w:sz w:val="21"/>
+          <w:szCs w:val="21"/>
+        </w:rPr>
+      </w:pPr>
+      <w:r>
+        <w:rPr>
+          <w:rFonts w:ascii="Consolas" w:hAnsi="Consolas"/>
+          <w:color w:val="000000"/>
+          <w:sz w:val="21"/>
+          <w:szCs w:val="21"/>
+        </w:rPr>
+        <w:t>            result = backtrack(</w:t>
+      </w:r>
+      <w:r>
+        <w:rPr>
+          <w:rFonts w:ascii="Consolas" w:hAnsi="Consolas"/>
+          <w:color w:val="808080"/>
+          <w:sz w:val="21"/>
+          <w:szCs w:val="21"/>
+        </w:rPr>
+        <w:t>assignment</w:t>
+      </w:r>
+      <w:r>
+        <w:rPr>
+          <w:rFonts w:ascii="Consolas" w:hAnsi="Consolas"/>
+          <w:color w:val="000000"/>
+          <w:sz w:val="21"/>
+          <w:szCs w:val="21"/>
+        </w:rPr>
+        <w:t xml:space="preserve">, </w:t>
+      </w:r>
+      <w:r>
+        <w:rPr>
+          <w:rFonts w:ascii="Consolas" w:hAnsi="Consolas"/>
+          <w:color w:val="808080"/>
+          <w:sz w:val="21"/>
+          <w:szCs w:val="21"/>
+        </w:rPr>
+        <w:t>csp</w:t>
+      </w:r>
+      <w:r>
+        <w:rPr>
+          <w:rFonts w:ascii="Consolas" w:hAnsi="Consolas"/>
+          <w:color w:val="000000"/>
+          <w:sz w:val="21"/>
+          <w:szCs w:val="21"/>
+        </w:rPr>
+        <w:t>)</w:t>
+      </w:r>
+    </w:p>
+    <w:p>
+      <w:pPr>
+        <w:shd w:val="clear" w:color="auto" w:fill="FFFFFF"/>
+        <w:spacing w:before="0" w:after="0" w:line="285" w:lineRule="atLeast"/>
+        <w:jc w:val="left"/>
+        <w:rPr>
+          <w:rFonts w:ascii="Consolas" w:hAnsi="Consolas"/>
+          <w:color w:val="000000"/>
+          <w:sz w:val="21"/>
+          <w:szCs w:val="21"/>
+        </w:rPr>
+      </w:pPr>
+      <w:r>
+        <w:rPr>
+          <w:rFonts w:ascii="Consolas" w:hAnsi="Consolas"/>
+          <w:color w:val="000000"/>
+          <w:sz w:val="21"/>
+          <w:szCs w:val="21"/>
+        </w:rPr>
+        <w:t xml:space="preserve">            </w:t>
+      </w:r>
       <w:r>
         <w:rPr>
           <w:rFonts w:ascii="Consolas" w:hAnsi="Consolas"/>
@@ -5822,16 +7826,150 @@
           <w:sz w:val="21"/>
           <w:szCs w:val="21"/>
         </w:rPr>
-        <w:t>def</w:t>
-      </w:r>
-      <w:r>
-        <w:rPr>
-          <w:rFonts w:ascii="Consolas" w:hAnsi="Consolas"/>
-          <w:color w:val="000000"/>
-          <w:sz w:val="21"/>
-          <w:szCs w:val="21"/>
-        </w:rPr>
-        <w:t xml:space="preserve"> select_unassigned_var(</w:t>
+        <w:t>if</w:t>
+      </w:r>
+      <w:r>
+        <w:rPr>
+          <w:rFonts w:ascii="Consolas" w:hAnsi="Consolas"/>
+          <w:color w:val="000000"/>
+          <w:sz w:val="21"/>
+          <w:szCs w:val="21"/>
+        </w:rPr>
+        <w:t xml:space="preserve"> </w:t>
+      </w:r>
+      <w:r>
+        <w:rPr>
+          <w:rFonts w:ascii="Consolas" w:hAnsi="Consolas"/>
+          <w:color w:val="0000FF"/>
+          <w:sz w:val="21"/>
+          <w:szCs w:val="21"/>
+        </w:rPr>
+        <w:t>not</w:t>
+      </w:r>
+      <w:r>
+        <w:rPr>
+          <w:rFonts w:ascii="Consolas" w:hAnsi="Consolas"/>
+          <w:color w:val="000000"/>
+          <w:sz w:val="21"/>
+          <w:szCs w:val="21"/>
+        </w:rPr>
+        <w:t xml:space="preserve"> result </w:t>
+      </w:r>
+      <w:r>
+        <w:rPr>
+          <w:rFonts w:ascii="Consolas" w:hAnsi="Consolas"/>
+          <w:color w:val="0000FF"/>
+          <w:sz w:val="21"/>
+          <w:szCs w:val="21"/>
+        </w:rPr>
+        <w:t>is</w:t>
+      </w:r>
+      <w:r>
+        <w:rPr>
+          <w:rFonts w:ascii="Consolas" w:hAnsi="Consolas"/>
+          <w:color w:val="000000"/>
+          <w:sz w:val="21"/>
+          <w:szCs w:val="21"/>
+        </w:rPr>
+        <w:t xml:space="preserve"> </w:t>
+      </w:r>
+      <w:r>
+        <w:rPr>
+          <w:rFonts w:ascii="Consolas" w:hAnsi="Consolas"/>
+          <w:color w:val="0000FF"/>
+          <w:sz w:val="21"/>
+          <w:szCs w:val="21"/>
+        </w:rPr>
+        <w:t>None</w:t>
+      </w:r>
+      <w:r>
+        <w:rPr>
+          <w:rFonts w:ascii="Consolas" w:hAnsi="Consolas"/>
+          <w:color w:val="000000"/>
+          <w:sz w:val="21"/>
+          <w:szCs w:val="21"/>
+        </w:rPr>
+        <w:t>:</w:t>
+      </w:r>
+    </w:p>
+    <w:p>
+      <w:pPr>
+        <w:shd w:val="clear" w:color="auto" w:fill="FFFFFF"/>
+        <w:spacing w:before="0" w:after="0" w:line="285" w:lineRule="atLeast"/>
+        <w:jc w:val="left"/>
+        <w:rPr>
+          <w:rFonts w:ascii="Consolas" w:hAnsi="Consolas"/>
+          <w:color w:val="000000"/>
+          <w:sz w:val="21"/>
+          <w:szCs w:val="21"/>
+        </w:rPr>
+      </w:pPr>
+      <w:r>
+        <w:rPr>
+          <w:rFonts w:ascii="Consolas" w:hAnsi="Consolas"/>
+          <w:color w:val="000000"/>
+          <w:sz w:val="21"/>
+          <w:szCs w:val="21"/>
+        </w:rPr>
+        <w:t xml:space="preserve">                    </w:t>
+      </w:r>
+      <w:r>
+        <w:rPr>
+          <w:rFonts w:ascii="Consolas" w:hAnsi="Consolas"/>
+          <w:color w:val="0000FF"/>
+          <w:sz w:val="21"/>
+          <w:szCs w:val="21"/>
+        </w:rPr>
+        <w:t>return</w:t>
+      </w:r>
+      <w:r>
+        <w:rPr>
+          <w:rFonts w:ascii="Consolas" w:hAnsi="Consolas"/>
+          <w:color w:val="000000"/>
+          <w:sz w:val="21"/>
+          <w:szCs w:val="21"/>
+        </w:rPr>
+        <w:t>(result)</w:t>
+      </w:r>
+    </w:p>
+    <w:p>
+      <w:pPr>
+        <w:shd w:val="clear" w:color="auto" w:fill="FFFFFF"/>
+        <w:spacing w:before="0" w:after="0" w:line="285" w:lineRule="atLeast"/>
+        <w:jc w:val="left"/>
+        <w:rPr>
+          <w:rFonts w:ascii="Consolas" w:hAnsi="Consolas"/>
+          <w:color w:val="000000"/>
+          <w:sz w:val="21"/>
+          <w:szCs w:val="21"/>
+        </w:rPr>
+      </w:pPr>
+      <w:r>
+        <w:rPr>
+          <w:rFonts w:ascii="Consolas" w:hAnsi="Consolas"/>
+          <w:color w:val="000000"/>
+          <w:sz w:val="21"/>
+          <w:szCs w:val="21"/>
+        </w:rPr>
+        <w:t xml:space="preserve">        </w:t>
+      </w:r>
+      <w:r>
+        <w:rPr>
+          <w:rFonts w:ascii="Consolas" w:hAnsi="Consolas"/>
+          <w:color w:val="0000FF"/>
+          <w:sz w:val="21"/>
+          <w:szCs w:val="21"/>
+        </w:rPr>
+        <w:t>del</w:t>
+      </w:r>
+      <w:r>
+        <w:rPr>
+          <w:rFonts w:ascii="Consolas" w:hAnsi="Consolas"/>
+          <w:color w:val="000000"/>
+          <w:sz w:val="21"/>
+          <w:szCs w:val="21"/>
+        </w:rPr>
+        <w:t xml:space="preserve"> </w:t>
       </w:r>
       <w:r>
         <w:rPr>
@@ -5849,25 +7987,7 @@
           <w:sz w:val="21"/>
           <w:szCs w:val="21"/>
         </w:rPr>
-        <w:t xml:space="preserve">, </w:t>
-      </w:r>
-      <w:r>
-        <w:rPr>
-          <w:rFonts w:ascii="Consolas" w:hAnsi="Consolas"/>
-          <w:color w:val="808080"/>
-          <w:sz w:val="21"/>
-          <w:szCs w:val="21"/>
-        </w:rPr>
-        <w:t>csp</w:t>
-      </w:r>
-      <w:r>
-        <w:rPr>
-          <w:rFonts w:ascii="Consolas" w:hAnsi="Consolas"/>
-          <w:color w:val="000000"/>
-          <w:sz w:val="21"/>
-          <w:szCs w:val="21"/>
-        </w:rPr>
-        <w:t>):</w:t>
+        <w:t>[var]</w:t>
       </w:r>
     </w:p>
     <w:p>
@@ -5907,43 +8027,7 @@
           <w:sz w:val="21"/>
           <w:szCs w:val="21"/>
         </w:rPr>
-        <w:t>(complete(</w:t>
-      </w:r>
-      <w:r>
-        <w:rPr>
-          <w:rFonts w:ascii="Consolas" w:hAnsi="Consolas"/>
-          <w:color w:val="808080"/>
-          <w:sz w:val="21"/>
-          <w:szCs w:val="21"/>
-        </w:rPr>
-        <w:t>assignment</w:t>
-      </w:r>
-      <w:r>
-        <w:rPr>
-          <w:rFonts w:ascii="Consolas" w:hAnsi="Consolas"/>
-          <w:color w:val="000000"/>
-          <w:sz w:val="21"/>
-          <w:szCs w:val="21"/>
-        </w:rPr>
-        <w:t xml:space="preserve">, </w:t>
-      </w:r>
-      <w:r>
-        <w:rPr>
-          <w:rFonts w:ascii="Consolas" w:hAnsi="Consolas"/>
-          <w:color w:val="808080"/>
-          <w:sz w:val="21"/>
-          <w:szCs w:val="21"/>
-        </w:rPr>
-        <w:t>csp</w:t>
-      </w:r>
-      <w:r>
-        <w:rPr>
-          <w:rFonts w:ascii="Consolas" w:hAnsi="Consolas"/>
-          <w:color w:val="000000"/>
-          <w:sz w:val="21"/>
-          <w:szCs w:val="21"/>
-        </w:rPr>
-        <w:t xml:space="preserve">)): </w:t>
+        <w:t xml:space="preserve"> verbose: print(</w:t>
       </w:r>
       <w:r>
         <w:rPr>
@@ -5952,133 +8036,57 @@
           <w:sz w:val="21"/>
           <w:szCs w:val="21"/>
         </w:rPr>
+        <w:t>f</w:t>
+      </w:r>
+      <w:r>
+        <w:rPr>
+          <w:rFonts w:ascii="Consolas" w:hAnsi="Consolas"/>
+          <w:color w:val="A31515"/>
+          <w:sz w:val="21"/>
+          <w:szCs w:val="21"/>
+        </w:rPr>
+        <w:t>"Backtracking"</w:t>
+      </w:r>
+      <w:r>
+        <w:rPr>
+          <w:rFonts w:ascii="Consolas" w:hAnsi="Consolas"/>
+          <w:color w:val="000000"/>
+          <w:sz w:val="21"/>
+          <w:szCs w:val="21"/>
+        </w:rPr>
+        <w:t>)</w:t>
+      </w:r>
+    </w:p>
+    <w:p>
+      <w:pPr>
+        <w:shd w:val="clear" w:color="auto" w:fill="FFFFFF"/>
+        <w:spacing w:before="0" w:after="0" w:line="285" w:lineRule="atLeast"/>
+        <w:jc w:val="left"/>
+        <w:rPr>
+          <w:rFonts w:ascii="Consolas" w:hAnsi="Consolas"/>
+          <w:color w:val="000000"/>
+          <w:sz w:val="21"/>
+          <w:szCs w:val="21"/>
+        </w:rPr>
+      </w:pPr>
+      <w:r>
+        <w:rPr>
+          <w:rFonts w:ascii="Consolas" w:hAnsi="Consolas"/>
+          <w:color w:val="000000"/>
+          <w:sz w:val="21"/>
+          <w:szCs w:val="21"/>
+        </w:rPr>
+        <w:t xml:space="preserve">    </w:t>
+      </w:r>
+      <w:r>
+        <w:rPr>
+          <w:rFonts w:ascii="Consolas" w:hAnsi="Consolas"/>
+          <w:color w:val="0000FF"/>
+          <w:sz w:val="21"/>
+          <w:szCs w:val="21"/>
+        </w:rPr>
         <w:t>return(None)</w:t>
       </w:r>
-    </w:p>
-    <w:p>
-      <w:pPr>
-        <w:shd w:val="clear" w:color="auto" w:fill="FFFFFF"/>
-        <w:spacing w:before="0" w:after="0" w:line="285" w:lineRule="atLeast"/>
-        <w:jc w:val="left"/>
-        <w:rPr>
-          <w:rFonts w:ascii="Consolas" w:hAnsi="Consolas"/>
-          <w:color w:val="000000"/>
-          <w:sz w:val="21"/>
-          <w:szCs w:val="21"/>
-        </w:rPr>
-      </w:pPr>
-      <w:r>
-        <w:rPr>
-          <w:rFonts w:ascii="Consolas" w:hAnsi="Consolas"/>
-          <w:color w:val="000000"/>
-          <w:sz w:val="21"/>
-          <w:szCs w:val="21"/>
-        </w:rPr>
-        <w:t xml:space="preserve">    </w:t>
-      </w:r>
-    </w:p>
-    <w:p>
-      <w:pPr>
-        <w:shd w:val="clear" w:color="auto" w:fill="FFFFFF"/>
-        <w:spacing w:before="0" w:after="0" w:line="285" w:lineRule="atLeast"/>
-        <w:jc w:val="left"/>
-        <w:rPr>
-          <w:rFonts w:ascii="Consolas" w:hAnsi="Consolas"/>
-          <w:color w:val="000000"/>
-          <w:sz w:val="21"/>
-          <w:szCs w:val="21"/>
-        </w:rPr>
-      </w:pPr>
-      <w:r>
-        <w:rPr>
-          <w:rFonts w:ascii="Consolas" w:hAnsi="Consolas"/>
-          <w:color w:val="000000"/>
-          <w:sz w:val="21"/>
-          <w:szCs w:val="21"/>
-        </w:rPr>
-        <w:t xml:space="preserve">    </w:t>
-      </w:r>
-      <w:r>
-        <w:rPr>
-          <w:rFonts w:ascii="Consolas" w:hAnsi="Consolas"/>
-          <w:color w:val="0000FF"/>
-          <w:sz w:val="21"/>
-          <w:szCs w:val="21"/>
-        </w:rPr>
-        <w:t>return</w:t>
-      </w:r>
-      <w:r>
-        <w:rPr>
-          <w:rFonts w:ascii="Consolas" w:hAnsi="Consolas"/>
-          <w:color w:val="000000"/>
-          <w:sz w:val="21"/>
-          <w:szCs w:val="21"/>
-        </w:rPr>
-        <w:t>(</w:t>
-      </w:r>
-      <w:r>
-        <w:rPr>
-          <w:rFonts w:ascii="Consolas" w:hAnsi="Consolas"/>
-          <w:color w:val="808080"/>
-          <w:sz w:val="21"/>
-          <w:szCs w:val="21"/>
-        </w:rPr>
-        <w:t>csp</w:t>
-      </w:r>
-      <w:r>
-        <w:rPr>
-          <w:rFonts w:ascii="Consolas" w:hAnsi="Consolas"/>
-          <w:color w:val="000000"/>
-          <w:sz w:val="21"/>
-          <w:szCs w:val="21"/>
-        </w:rPr>
-        <w:t>[</w:t>
-      </w:r>
-      <w:r>
-        <w:rPr>
-          <w:rFonts w:ascii="Consolas" w:hAnsi="Consolas"/>
-          <w:color w:val="A31515"/>
-          <w:sz w:val="21"/>
-          <w:szCs w:val="21"/>
-        </w:rPr>
-        <w:t>'variables'</w:t>
-      </w:r>
-      <w:r>
-        <w:rPr>
-          <w:rFonts w:ascii="Consolas" w:hAnsi="Consolas"/>
-          <w:color w:val="000000"/>
-          <w:sz w:val="21"/>
-          <w:szCs w:val="21"/>
-        </w:rPr>
-        <w:t>][np.where([</w:t>
-      </w:r>
-      <w:r>
-        <w:rPr>
-          <w:rFonts w:ascii="Consolas" w:hAnsi="Consolas"/>
-          <w:color w:val="0000FF"/>
-          <w:sz w:val="21"/>
-          <w:szCs w:val="21"/>
-        </w:rPr>
-        <w:t>not</w:t>
-      </w:r>
-      <w:r>
-        <w:rPr>
-          <w:rFonts w:ascii="Consolas" w:hAnsi="Consolas"/>
-          <w:color w:val="000000"/>
-          <w:sz w:val="21"/>
-          <w:szCs w:val="21"/>
-        </w:rPr>
-        <w:t xml:space="preserve"> v </w:t>
-      </w:r>
-      <w:r>
-        <w:rPr>
-          <w:rFonts w:ascii="Consolas" w:hAnsi="Consolas"/>
-          <w:color w:val="0000FF"/>
-          <w:sz w:val="21"/>
-          <w:szCs w:val="21"/>
-        </w:rPr>
-        <w:t>in</w:t>
-      </w:r>
       <w:r>
         <w:rPr>
           <w:rFonts w:ascii="Consolas" w:hAnsi="Consolas"/>
@@ -6088,1896 +8096,9 @@
         </w:rPr>
         <w:t xml:space="preserve"> </w:t>
       </w:r>
-      <w:r>
-        <w:rPr>
-          <w:rFonts w:ascii="Consolas" w:hAnsi="Consolas"/>
-          <w:color w:val="808080"/>
-          <w:sz w:val="21"/>
-          <w:szCs w:val="21"/>
-        </w:rPr>
-        <w:t>assignment</w:t>
-      </w:r>
-      <w:r>
-        <w:rPr>
-          <w:rFonts w:ascii="Consolas" w:hAnsi="Consolas"/>
-          <w:color w:val="000000"/>
-          <w:sz w:val="21"/>
-          <w:szCs w:val="21"/>
-        </w:rPr>
-        <w:t xml:space="preserve">.keys() </w:t>
-      </w:r>
-      <w:r>
-        <w:rPr>
-          <w:rFonts w:ascii="Consolas" w:hAnsi="Consolas"/>
-          <w:color w:val="0000FF"/>
-          <w:sz w:val="21"/>
-          <w:szCs w:val="21"/>
-        </w:rPr>
-        <w:t>for</w:t>
-      </w:r>
-      <w:r>
-        <w:rPr>
-          <w:rFonts w:ascii="Consolas" w:hAnsi="Consolas"/>
-          <w:color w:val="000000"/>
-          <w:sz w:val="21"/>
-          <w:szCs w:val="21"/>
-        </w:rPr>
-        <w:t xml:space="preserve"> v </w:t>
-      </w:r>
-      <w:r>
-        <w:rPr>
-          <w:rFonts w:ascii="Consolas" w:hAnsi="Consolas"/>
-          <w:color w:val="0000FF"/>
-          <w:sz w:val="21"/>
-          <w:szCs w:val="21"/>
-        </w:rPr>
-        <w:t>in</w:t>
-      </w:r>
-      <w:r>
-        <w:rPr>
-          <w:rFonts w:ascii="Consolas" w:hAnsi="Consolas"/>
-          <w:color w:val="000000"/>
-          <w:sz w:val="21"/>
-          <w:szCs w:val="21"/>
-        </w:rPr>
-        <w:t xml:space="preserve"> </w:t>
-      </w:r>
-      <w:r>
-        <w:rPr>
-          <w:rFonts w:ascii="Consolas" w:hAnsi="Consolas"/>
-          <w:color w:val="808080"/>
-          <w:sz w:val="21"/>
-          <w:szCs w:val="21"/>
-        </w:rPr>
-        <w:t>csp</w:t>
-      </w:r>
-      <w:r>
-        <w:rPr>
-          <w:rFonts w:ascii="Consolas" w:hAnsi="Consolas"/>
-          <w:color w:val="000000"/>
-          <w:sz w:val="21"/>
-          <w:szCs w:val="21"/>
-        </w:rPr>
-        <w:t>[</w:t>
-      </w:r>
-      <w:r>
-        <w:rPr>
-          <w:rFonts w:ascii="Consolas" w:hAnsi="Consolas"/>
-          <w:color w:val="A31515"/>
-          <w:sz w:val="21"/>
-          <w:szCs w:val="21"/>
-        </w:rPr>
-        <w:t>'variables'</w:t>
-      </w:r>
-      <w:r>
-        <w:rPr>
-          <w:rFonts w:ascii="Consolas" w:hAnsi="Consolas"/>
-          <w:color w:val="000000"/>
-          <w:sz w:val="21"/>
-          <w:szCs w:val="21"/>
-        </w:rPr>
-        <w:t>]])[</w:t>
-      </w:r>
-      <w:r>
-        <w:rPr>
-          <w:rFonts w:ascii="Consolas" w:hAnsi="Consolas"/>
-          <w:color w:val="098658"/>
-          <w:sz w:val="21"/>
-          <w:szCs w:val="21"/>
-        </w:rPr>
-        <w:t>0</w:t>
-      </w:r>
-      <w:r>
-        <w:rPr>
-          <w:rFonts w:ascii="Consolas" w:hAnsi="Consolas"/>
-          <w:color w:val="000000"/>
-          <w:sz w:val="21"/>
-          <w:szCs w:val="21"/>
-        </w:rPr>
-        <w:t>][</w:t>
-      </w:r>
-      <w:r>
-        <w:rPr>
-          <w:rFonts w:ascii="Consolas" w:hAnsi="Consolas"/>
-          <w:color w:val="098658"/>
-          <w:sz w:val="21"/>
-          <w:szCs w:val="21"/>
-        </w:rPr>
-        <w:t>0</w:t>
-      </w:r>
-      <w:r>
-        <w:rPr>
-          <w:rFonts w:ascii="Consolas" w:hAnsi="Consolas"/>
-          <w:color w:val="000000"/>
-          <w:sz w:val="21"/>
-          <w:szCs w:val="21"/>
-        </w:rPr>
-        <w:t>]])</w:t>
-      </w:r>
-    </w:p>
-    <w:p>
-      <w:pPr>
-        <w:shd w:val="clear" w:color="auto" w:fill="FFFFFF"/>
-        <w:spacing w:before="0" w:after="0" w:line="285" w:lineRule="atLeast"/>
-        <w:jc w:val="left"/>
-        <w:rPr>
-          <w:rFonts w:ascii="Consolas" w:hAnsi="Consolas"/>
-          <w:color w:val="000000"/>
-          <w:sz w:val="21"/>
-          <w:szCs w:val="21"/>
-        </w:rPr>
-      </w:pPr>
-    </w:p>
-    <w:p>
-      <w:pPr>
-        <w:shd w:val="clear" w:color="auto" w:fill="FFFFFF"/>
-        <w:spacing w:before="0" w:after="0" w:line="285" w:lineRule="atLeast"/>
-        <w:jc w:val="left"/>
-        <w:rPr>
-          <w:rFonts w:ascii="Consolas" w:hAnsi="Consolas"/>
-          <w:color w:val="000000"/>
-          <w:sz w:val="21"/>
-          <w:szCs w:val="21"/>
-        </w:rPr>
-      </w:pPr>
-      <w:r>
-        <w:rPr>
-          <w:rFonts w:ascii="Consolas" w:hAnsi="Consolas"/>
-          <w:color w:val="000000"/>
-          <w:sz w:val="21"/>
-          <w:szCs w:val="21"/>
-        </w:rPr>
-        <w:t>print(</w:t>
-      </w:r>
-      <w:r>
-        <w:rPr>
-          <w:rFonts w:ascii="Consolas" w:hAnsi="Consolas"/>
-          <w:color w:val="A31515"/>
-          <w:sz w:val="21"/>
-          <w:szCs w:val="21"/>
-        </w:rPr>
-        <w:t>"select_unassigned_var({'0': 'red', '1': 'blue'}, csp) ="</w:t>
-      </w:r>
-      <w:r>
-        <w:rPr>
-          <w:rFonts w:ascii="Consolas" w:hAnsi="Consolas"/>
-          <w:color w:val="000000"/>
-          <w:sz w:val="21"/>
-          <w:szCs w:val="21"/>
-        </w:rPr>
-        <w:t xml:space="preserve">, </w:t>
-      </w:r>
-    </w:p>
-    <w:p>
-      <w:pPr>
-        <w:shd w:val="clear" w:color="auto" w:fill="FFFFFF"/>
-        <w:spacing w:before="0" w:after="0" w:line="285" w:lineRule="atLeast"/>
-        <w:jc w:val="left"/>
-        <w:rPr>
-          <w:rFonts w:ascii="Consolas" w:hAnsi="Consolas"/>
-          <w:color w:val="000000"/>
-          <w:sz w:val="21"/>
-          <w:szCs w:val="21"/>
-        </w:rPr>
-      </w:pPr>
-      <w:r>
-        <w:rPr>
-          <w:rFonts w:ascii="Consolas" w:hAnsi="Consolas"/>
-          <w:color w:val="000000"/>
-          <w:sz w:val="21"/>
-          <w:szCs w:val="21"/>
-        </w:rPr>
-        <w:t>     select_unassigned_var({</w:t>
-      </w:r>
-      <w:r>
-        <w:rPr>
-          <w:rFonts w:ascii="Consolas" w:hAnsi="Consolas"/>
-          <w:color w:val="A31515"/>
-          <w:sz w:val="21"/>
-          <w:szCs w:val="21"/>
-        </w:rPr>
-        <w:t>'0'</w:t>
-      </w:r>
-      <w:r>
-        <w:rPr>
-          <w:rFonts w:ascii="Consolas" w:hAnsi="Consolas"/>
-          <w:color w:val="000000"/>
-          <w:sz w:val="21"/>
-          <w:szCs w:val="21"/>
-        </w:rPr>
-        <w:t xml:space="preserve">: </w:t>
-      </w:r>
-      <w:r>
-        <w:rPr>
-          <w:rFonts w:ascii="Consolas" w:hAnsi="Consolas"/>
-          <w:color w:val="A31515"/>
-          <w:sz w:val="21"/>
-          <w:szCs w:val="21"/>
-        </w:rPr>
-        <w:t>'red'</w:t>
-      </w:r>
-      <w:r>
-        <w:rPr>
-          <w:rFonts w:ascii="Consolas" w:hAnsi="Consolas"/>
-          <w:color w:val="000000"/>
-          <w:sz w:val="21"/>
-          <w:szCs w:val="21"/>
-        </w:rPr>
-        <w:t xml:space="preserve">, </w:t>
-      </w:r>
-      <w:r>
-        <w:rPr>
-          <w:rFonts w:ascii="Consolas" w:hAnsi="Consolas"/>
-          <w:color w:val="A31515"/>
-          <w:sz w:val="21"/>
-          <w:szCs w:val="21"/>
-        </w:rPr>
-        <w:t>'1'</w:t>
-      </w:r>
-      <w:r>
-        <w:rPr>
-          <w:rFonts w:ascii="Consolas" w:hAnsi="Consolas"/>
-          <w:color w:val="000000"/>
-          <w:sz w:val="21"/>
-          <w:szCs w:val="21"/>
-        </w:rPr>
-        <w:t xml:space="preserve">: </w:t>
-      </w:r>
-      <w:r>
-        <w:rPr>
-          <w:rFonts w:ascii="Consolas" w:hAnsi="Consolas"/>
-          <w:color w:val="A31515"/>
-          <w:sz w:val="21"/>
-          <w:szCs w:val="21"/>
-        </w:rPr>
-        <w:t>'blue'</w:t>
-      </w:r>
-      <w:r>
-        <w:rPr>
-          <w:rFonts w:ascii="Consolas" w:hAnsi="Consolas"/>
-          <w:color w:val="000000"/>
-          <w:sz w:val="21"/>
-          <w:szCs w:val="21"/>
-        </w:rPr>
-        <w:t>}, csp))</w:t>
-      </w:r>
-    </w:p>
-    <w:p/>
-    <w:p>
-      <w:pPr>
-        <w:shd w:val="clear" w:color="auto" w:fill="FFFFFF"/>
-        <w:spacing w:before="0" w:after="0" w:line="285" w:lineRule="atLeast"/>
-        <w:jc w:val="left"/>
-        <w:rPr>
-          <w:rFonts w:ascii="Consolas" w:hAnsi="Consolas"/>
-          <w:color w:val="000000"/>
-          <w:sz w:val="21"/>
-          <w:szCs w:val="21"/>
-        </w:rPr>
-      </w:pPr>
-      <w:r>
-        <w:rPr>
-          <w:rFonts w:ascii="Consolas" w:hAnsi="Consolas"/>
-          <w:color w:val="000000"/>
-          <w:sz w:val="21"/>
-          <w:szCs w:val="21"/>
-        </w:rPr>
-        <w:t xml:space="preserve">VERBOSE = </w:t>
-      </w:r>
-      <w:r>
-        <w:rPr>
-          <w:rFonts w:ascii="Consolas" w:hAnsi="Consolas"/>
-          <w:color w:val="0000FF"/>
-          <w:sz w:val="21"/>
-          <w:szCs w:val="21"/>
-        </w:rPr>
-        <w:t>False</w:t>
-      </w:r>
-    </w:p>
-    <w:p>
-      <w:pPr>
-        <w:shd w:val="clear" w:color="auto" w:fill="FFFFFF"/>
-        <w:spacing w:before="0" w:after="0" w:line="285" w:lineRule="atLeast"/>
-        <w:jc w:val="left"/>
-        <w:rPr>
-          <w:rFonts w:ascii="Consolas" w:hAnsi="Consolas"/>
-          <w:color w:val="000000"/>
-          <w:sz w:val="21"/>
-          <w:szCs w:val="21"/>
-        </w:rPr>
-      </w:pPr>
-      <w:r>
-        <w:rPr>
-          <w:rFonts w:ascii="Consolas" w:hAnsi="Consolas"/>
-          <w:color w:val="000000"/>
-          <w:sz w:val="21"/>
-          <w:szCs w:val="21"/>
-        </w:rPr>
-        <w:t xml:space="preserve">COUNT = </w:t>
-      </w:r>
-      <w:r>
-        <w:rPr>
-          <w:rFonts w:ascii="Consolas" w:hAnsi="Consolas"/>
-          <w:color w:val="098658"/>
-          <w:sz w:val="21"/>
-          <w:szCs w:val="21"/>
-        </w:rPr>
-        <w:t>0</w:t>
-      </w:r>
-    </w:p>
-    <w:p>
-      <w:pPr>
-        <w:shd w:val="clear" w:color="auto" w:fill="FFFFFF"/>
-        <w:spacing w:before="0" w:after="0" w:line="285" w:lineRule="atLeast"/>
-        <w:jc w:val="left"/>
-        <w:rPr>
-          <w:rFonts w:ascii="Consolas" w:hAnsi="Consolas"/>
-          <w:color w:val="000000"/>
-          <w:sz w:val="21"/>
-          <w:szCs w:val="21"/>
-        </w:rPr>
-      </w:pPr>
-    </w:p>
-    <w:p>
-      <w:pPr>
-        <w:shd w:val="clear" w:color="auto" w:fill="FFFFFF"/>
-        <w:spacing w:before="0" w:after="0" w:line="285" w:lineRule="atLeast"/>
-        <w:jc w:val="left"/>
-        <w:rPr>
-          <w:rFonts w:ascii="Consolas" w:hAnsi="Consolas"/>
-          <w:color w:val="000000"/>
-          <w:sz w:val="21"/>
-          <w:szCs w:val="21"/>
-        </w:rPr>
-      </w:pPr>
-      <w:r>
-        <w:rPr>
-          <w:rFonts w:ascii="Consolas" w:hAnsi="Consolas"/>
-          <w:color w:val="008000"/>
-          <w:sz w:val="21"/>
-          <w:szCs w:val="21"/>
-        </w:rPr>
-        <w:t># returns None for failure</w:t>
-      </w:r>
-    </w:p>
-    <w:p>
-      <w:pPr>
-        <w:shd w:val="clear" w:color="auto" w:fill="FFFFFF"/>
-        <w:spacing w:before="0" w:after="0" w:line="285" w:lineRule="atLeast"/>
-        <w:jc w:val="left"/>
-        <w:rPr>
-          <w:rFonts w:ascii="Consolas" w:hAnsi="Consolas"/>
-          <w:color w:val="000000"/>
-          <w:sz w:val="21"/>
-          <w:szCs w:val="21"/>
-        </w:rPr>
-      </w:pPr>
-      <w:r>
-        <w:rPr>
-          <w:rFonts w:ascii="Consolas" w:hAnsi="Consolas"/>
-          <w:color w:val="0000FF"/>
-          <w:sz w:val="21"/>
-          <w:szCs w:val="21"/>
-        </w:rPr>
-        <w:t>def</w:t>
-      </w:r>
-      <w:r>
-        <w:rPr>
-          <w:rFonts w:ascii="Consolas" w:hAnsi="Consolas"/>
-          <w:color w:val="000000"/>
-          <w:sz w:val="21"/>
-          <w:szCs w:val="21"/>
-        </w:rPr>
-        <w:t xml:space="preserve"> backtrack_search(</w:t>
-      </w:r>
-      <w:r>
-        <w:rPr>
-          <w:rFonts w:ascii="Consolas" w:hAnsi="Consolas"/>
-          <w:color w:val="808080"/>
-          <w:sz w:val="21"/>
-          <w:szCs w:val="21"/>
-        </w:rPr>
-        <w:t>csp</w:t>
-      </w:r>
-      <w:r>
-        <w:rPr>
-          <w:rFonts w:ascii="Consolas" w:hAnsi="Consolas"/>
-          <w:color w:val="000000"/>
-          <w:sz w:val="21"/>
-          <w:szCs w:val="21"/>
-        </w:rPr>
-        <w:t>):</w:t>
-      </w:r>
-    </w:p>
-    <w:p>
-      <w:pPr>
-        <w:shd w:val="clear" w:color="auto" w:fill="FFFFFF"/>
-        <w:spacing w:before="0" w:after="0" w:line="285" w:lineRule="atLeast"/>
-        <w:jc w:val="left"/>
-        <w:rPr>
-          <w:rFonts w:ascii="Consolas" w:hAnsi="Consolas"/>
-          <w:color w:val="000000"/>
-          <w:sz w:val="21"/>
-          <w:szCs w:val="21"/>
-        </w:rPr>
-      </w:pPr>
-      <w:r>
-        <w:rPr>
-          <w:rFonts w:ascii="Consolas" w:hAnsi="Consolas"/>
-          <w:color w:val="000000"/>
-          <w:sz w:val="21"/>
-          <w:szCs w:val="21"/>
-        </w:rPr>
-        <w:t xml:space="preserve">    </w:t>
-      </w:r>
-      <w:r>
-        <w:rPr>
-          <w:rFonts w:ascii="Consolas" w:hAnsi="Consolas"/>
-          <w:color w:val="0000FF"/>
-          <w:sz w:val="21"/>
-          <w:szCs w:val="21"/>
-        </w:rPr>
-        <w:t>global</w:t>
-      </w:r>
-      <w:r>
-        <w:rPr>
-          <w:rFonts w:ascii="Consolas" w:hAnsi="Consolas"/>
-          <w:color w:val="000000"/>
-          <w:sz w:val="21"/>
-          <w:szCs w:val="21"/>
-        </w:rPr>
-        <w:t xml:space="preserve"> COUNT</w:t>
-      </w:r>
-    </w:p>
-    <w:p>
-      <w:pPr>
-        <w:shd w:val="clear" w:color="auto" w:fill="FFFFFF"/>
-        <w:spacing w:before="0" w:after="0" w:line="285" w:lineRule="atLeast"/>
-        <w:jc w:val="left"/>
-        <w:rPr>
-          <w:rFonts w:ascii="Consolas" w:hAnsi="Consolas"/>
-          <w:color w:val="000000"/>
-          <w:sz w:val="21"/>
-          <w:szCs w:val="21"/>
-        </w:rPr>
-      </w:pPr>
-      <w:r>
-        <w:rPr>
-          <w:rFonts w:ascii="Consolas" w:hAnsi="Consolas"/>
-          <w:color w:val="000000"/>
-          <w:sz w:val="21"/>
-          <w:szCs w:val="21"/>
-        </w:rPr>
-        <w:t xml:space="preserve">    COUNT = </w:t>
-      </w:r>
-      <w:r>
-        <w:rPr>
-          <w:rFonts w:ascii="Consolas" w:hAnsi="Consolas"/>
-          <w:color w:val="098658"/>
-          <w:sz w:val="21"/>
-          <w:szCs w:val="21"/>
-        </w:rPr>
-        <w:t>0</w:t>
-      </w:r>
-    </w:p>
-    <w:p>
-      <w:pPr>
-        <w:shd w:val="clear" w:color="auto" w:fill="FFFFFF"/>
-        <w:spacing w:before="0" w:after="0" w:line="285" w:lineRule="atLeast"/>
-        <w:jc w:val="left"/>
-        <w:rPr>
-          <w:rFonts w:ascii="Consolas" w:hAnsi="Consolas"/>
-          <w:color w:val="000000"/>
-          <w:sz w:val="21"/>
-          <w:szCs w:val="21"/>
-        </w:rPr>
-      </w:pPr>
-      <w:r>
-        <w:rPr>
-          <w:rFonts w:ascii="Consolas" w:hAnsi="Consolas"/>
-          <w:color w:val="000000"/>
-          <w:sz w:val="21"/>
-          <w:szCs w:val="21"/>
-        </w:rPr>
-        <w:t xml:space="preserve">    </w:t>
-      </w:r>
-    </w:p>
-    <w:p>
-      <w:pPr>
-        <w:shd w:val="clear" w:color="auto" w:fill="FFFFFF"/>
-        <w:spacing w:before="0" w:after="0" w:line="285" w:lineRule="atLeast"/>
-        <w:jc w:val="left"/>
-        <w:rPr>
-          <w:rFonts w:ascii="Consolas" w:hAnsi="Consolas"/>
-          <w:color w:val="000000"/>
-          <w:sz w:val="21"/>
-          <w:szCs w:val="21"/>
-        </w:rPr>
-      </w:pPr>
-      <w:r>
-        <w:rPr>
-          <w:rFonts w:ascii="Consolas" w:hAnsi="Consolas"/>
-          <w:color w:val="000000"/>
-          <w:sz w:val="21"/>
-          <w:szCs w:val="21"/>
-        </w:rPr>
-        <w:t xml:space="preserve">    assignment = backtrack({}, </w:t>
-      </w:r>
-      <w:r>
-        <w:rPr>
-          <w:rFonts w:ascii="Consolas" w:hAnsi="Consolas"/>
-          <w:color w:val="808080"/>
-          <w:sz w:val="21"/>
-          <w:szCs w:val="21"/>
-        </w:rPr>
-        <w:t>csp</w:t>
-      </w:r>
-      <w:r>
-        <w:rPr>
-          <w:rFonts w:ascii="Consolas" w:hAnsi="Consolas"/>
-          <w:color w:val="000000"/>
-          <w:sz w:val="21"/>
-          <w:szCs w:val="21"/>
-        </w:rPr>
-        <w:t>)</w:t>
-      </w:r>
-    </w:p>
-    <w:p>
-      <w:pPr>
-        <w:shd w:val="clear" w:color="auto" w:fill="FFFFFF"/>
-        <w:spacing w:before="0" w:after="0" w:line="285" w:lineRule="atLeast"/>
-        <w:jc w:val="left"/>
-        <w:rPr>
-          <w:rFonts w:ascii="Consolas" w:hAnsi="Consolas"/>
-          <w:color w:val="000000"/>
-          <w:sz w:val="21"/>
-          <w:szCs w:val="21"/>
-        </w:rPr>
-      </w:pPr>
-      <w:r>
-        <w:rPr>
-          <w:rFonts w:ascii="Consolas" w:hAnsi="Consolas"/>
-          <w:color w:val="000000"/>
-          <w:sz w:val="21"/>
-          <w:szCs w:val="21"/>
-        </w:rPr>
-        <w:t xml:space="preserve">    </w:t>
-      </w:r>
-    </w:p>
-    <w:p>
-      <w:pPr>
-        <w:shd w:val="clear" w:color="auto" w:fill="FFFFFF"/>
-        <w:spacing w:before="0" w:after="0" w:line="285" w:lineRule="atLeast"/>
-        <w:jc w:val="left"/>
-        <w:rPr>
-          <w:rFonts w:ascii="Consolas" w:hAnsi="Consolas"/>
-          <w:color w:val="000000"/>
-          <w:sz w:val="21"/>
-          <w:szCs w:val="21"/>
-        </w:rPr>
-      </w:pPr>
-      <w:r>
-        <w:rPr>
-          <w:rFonts w:ascii="Consolas" w:hAnsi="Consolas"/>
-          <w:color w:val="000000"/>
-          <w:sz w:val="21"/>
-          <w:szCs w:val="21"/>
-        </w:rPr>
-        <w:t>    print(</w:t>
-      </w:r>
-      <w:r>
-        <w:rPr>
-          <w:rFonts w:ascii="Consolas" w:hAnsi="Consolas"/>
-          <w:color w:val="0000FF"/>
-          <w:sz w:val="21"/>
-          <w:szCs w:val="21"/>
-        </w:rPr>
-        <w:t>f</w:t>
-      </w:r>
-      <w:r>
-        <w:rPr>
-          <w:rFonts w:ascii="Consolas" w:hAnsi="Consolas"/>
-          <w:color w:val="A31515"/>
-          <w:sz w:val="21"/>
-          <w:szCs w:val="21"/>
-        </w:rPr>
-        <w:t xml:space="preserve">"Checked nodes: </w:t>
-      </w:r>
-      <w:r>
-        <w:rPr>
-          <w:rFonts w:ascii="Consolas" w:hAnsi="Consolas"/>
-          <w:color w:val="000000"/>
-          <w:sz w:val="21"/>
-          <w:szCs w:val="21"/>
-        </w:rPr>
-        <w:t>{COUNT}</w:t>
-      </w:r>
-      <w:r>
-        <w:rPr>
-          <w:rFonts w:ascii="Consolas" w:hAnsi="Consolas"/>
-          <w:color w:val="A31515"/>
-          <w:sz w:val="21"/>
-          <w:szCs w:val="21"/>
-        </w:rPr>
-        <w:t>"</w:t>
-      </w:r>
-      <w:r>
-        <w:rPr>
-          <w:rFonts w:ascii="Consolas" w:hAnsi="Consolas"/>
-          <w:color w:val="000000"/>
-          <w:sz w:val="21"/>
-          <w:szCs w:val="21"/>
-        </w:rPr>
-        <w:t>)</w:t>
-      </w:r>
-    </w:p>
-    <w:p>
-      <w:pPr>
-        <w:shd w:val="clear" w:color="auto" w:fill="FFFFFF"/>
-        <w:spacing w:before="0" w:after="0" w:line="285" w:lineRule="atLeast"/>
-        <w:jc w:val="left"/>
-        <w:rPr>
-          <w:rFonts w:ascii="Consolas" w:hAnsi="Consolas"/>
-          <w:color w:val="000000"/>
-          <w:sz w:val="21"/>
-          <w:szCs w:val="21"/>
-        </w:rPr>
-      </w:pPr>
-      <w:r>
-        <w:rPr>
-          <w:rFonts w:ascii="Consolas" w:hAnsi="Consolas"/>
-          <w:color w:val="000000"/>
-          <w:sz w:val="21"/>
-          <w:szCs w:val="21"/>
-        </w:rPr>
-        <w:t xml:space="preserve">    </w:t>
-      </w:r>
-    </w:p>
-    <w:p>
-      <w:pPr>
-        <w:shd w:val="clear" w:color="auto" w:fill="FFFFFF"/>
-        <w:spacing w:before="0" w:after="0" w:line="285" w:lineRule="atLeast"/>
-        <w:jc w:val="left"/>
-        <w:rPr>
-          <w:rFonts w:ascii="Consolas" w:hAnsi="Consolas"/>
-          <w:color w:val="000000"/>
-          <w:sz w:val="21"/>
-          <w:szCs w:val="21"/>
-        </w:rPr>
-      </w:pPr>
-      <w:r>
-        <w:rPr>
-          <w:rFonts w:ascii="Consolas" w:hAnsi="Consolas"/>
-          <w:color w:val="000000"/>
-          <w:sz w:val="21"/>
-          <w:szCs w:val="21"/>
-        </w:rPr>
-        <w:t xml:space="preserve">    </w:t>
-      </w:r>
-      <w:r>
-        <w:rPr>
-          <w:rFonts w:ascii="Consolas" w:hAnsi="Consolas"/>
-          <w:color w:val="0000FF"/>
-          <w:sz w:val="21"/>
-          <w:szCs w:val="21"/>
-        </w:rPr>
-        <w:t>return</w:t>
-      </w:r>
-      <w:r>
-        <w:rPr>
-          <w:rFonts w:ascii="Consolas" w:hAnsi="Consolas"/>
-          <w:color w:val="000000"/>
-          <w:sz w:val="21"/>
-          <w:szCs w:val="21"/>
-        </w:rPr>
-        <w:t xml:space="preserve"> assignment</w:t>
-      </w:r>
-    </w:p>
-    <w:p>
-      <w:pPr>
-        <w:shd w:val="clear" w:color="auto" w:fill="FFFFFF"/>
-        <w:spacing w:before="0" w:after="0" w:line="285" w:lineRule="atLeast"/>
-        <w:jc w:val="left"/>
-        <w:rPr>
-          <w:rFonts w:ascii="Consolas" w:hAnsi="Consolas"/>
-          <w:color w:val="000000"/>
-          <w:sz w:val="21"/>
-          <w:szCs w:val="21"/>
-        </w:rPr>
-      </w:pPr>
-    </w:p>
-    <w:p>
-      <w:pPr>
-        <w:shd w:val="clear" w:color="auto" w:fill="FFFFFF"/>
-        <w:spacing w:before="0" w:after="0" w:line="285" w:lineRule="atLeast"/>
-        <w:jc w:val="left"/>
-        <w:rPr>
-          <w:rFonts w:ascii="Consolas" w:hAnsi="Consolas"/>
-          <w:color w:val="000000"/>
-          <w:sz w:val="21"/>
-          <w:szCs w:val="21"/>
-        </w:rPr>
-      </w:pPr>
-      <w:r>
-        <w:rPr>
-          <w:rFonts w:ascii="Consolas" w:hAnsi="Consolas"/>
-          <w:color w:val="0000FF"/>
-          <w:sz w:val="21"/>
-          <w:szCs w:val="21"/>
-        </w:rPr>
-        <w:t>def</w:t>
-      </w:r>
-      <w:r>
-        <w:rPr>
-          <w:rFonts w:ascii="Consolas" w:hAnsi="Consolas"/>
-          <w:color w:val="000000"/>
-          <w:sz w:val="21"/>
-          <w:szCs w:val="21"/>
-        </w:rPr>
-        <w:t xml:space="preserve"> backtrack(</w:t>
-      </w:r>
-      <w:r>
-        <w:rPr>
-          <w:rFonts w:ascii="Consolas" w:hAnsi="Consolas"/>
-          <w:color w:val="808080"/>
-          <w:sz w:val="21"/>
-          <w:szCs w:val="21"/>
-        </w:rPr>
-        <w:t>assignment</w:t>
-      </w:r>
-      <w:r>
-        <w:rPr>
-          <w:rFonts w:ascii="Consolas" w:hAnsi="Consolas"/>
-          <w:color w:val="000000"/>
-          <w:sz w:val="21"/>
-          <w:szCs w:val="21"/>
-        </w:rPr>
-        <w:t xml:space="preserve">, </w:t>
-      </w:r>
-      <w:r>
-        <w:rPr>
-          <w:rFonts w:ascii="Consolas" w:hAnsi="Consolas"/>
-          <w:color w:val="808080"/>
-          <w:sz w:val="21"/>
-          <w:szCs w:val="21"/>
-        </w:rPr>
-        <w:t>csp</w:t>
-      </w:r>
-      <w:r>
-        <w:rPr>
-          <w:rFonts w:ascii="Consolas" w:hAnsi="Consolas"/>
-          <w:color w:val="000000"/>
-          <w:sz w:val="21"/>
-          <w:szCs w:val="21"/>
-        </w:rPr>
-        <w:t>):</w:t>
-      </w:r>
-    </w:p>
-    <w:p>
-      <w:pPr>
-        <w:shd w:val="clear" w:color="auto" w:fill="FFFFFF"/>
-        <w:spacing w:before="0" w:after="0" w:line="285" w:lineRule="atLeast"/>
-        <w:jc w:val="left"/>
-        <w:rPr>
-          <w:rFonts w:ascii="Consolas" w:hAnsi="Consolas"/>
-          <w:color w:val="000000"/>
-          <w:sz w:val="21"/>
-          <w:szCs w:val="21"/>
-        </w:rPr>
-      </w:pPr>
-      <w:r>
-        <w:rPr>
-          <w:rFonts w:ascii="Consolas" w:hAnsi="Consolas"/>
-          <w:color w:val="000000"/>
-          <w:sz w:val="21"/>
-          <w:szCs w:val="21"/>
-        </w:rPr>
-        <w:t xml:space="preserve">    </w:t>
-      </w:r>
-      <w:r>
-        <w:rPr>
-          <w:rFonts w:ascii="Consolas" w:hAnsi="Consolas"/>
-          <w:color w:val="0000FF"/>
-          <w:sz w:val="21"/>
-          <w:szCs w:val="21"/>
-        </w:rPr>
-        <w:t>global</w:t>
-      </w:r>
-      <w:r>
-        <w:rPr>
-          <w:rFonts w:ascii="Consolas" w:hAnsi="Consolas"/>
-          <w:color w:val="000000"/>
-          <w:sz w:val="21"/>
-          <w:szCs w:val="21"/>
-        </w:rPr>
-        <w:t xml:space="preserve"> VERBOSE, COUNT    </w:t>
-      </w:r>
-    </w:p>
-    <w:p>
-      <w:pPr>
-        <w:shd w:val="clear" w:color="auto" w:fill="FFFFFF"/>
-        <w:spacing w:before="0" w:after="0" w:line="285" w:lineRule="atLeast"/>
-        <w:jc w:val="left"/>
-        <w:rPr>
-          <w:rFonts w:ascii="Consolas" w:hAnsi="Consolas"/>
-          <w:color w:val="000000"/>
-          <w:sz w:val="21"/>
-          <w:szCs w:val="21"/>
-        </w:rPr>
-      </w:pPr>
-      <w:r>
-        <w:rPr>
-          <w:rFonts w:ascii="Consolas" w:hAnsi="Consolas"/>
-          <w:color w:val="000000"/>
-          <w:sz w:val="21"/>
-          <w:szCs w:val="21"/>
-        </w:rPr>
-        <w:t xml:space="preserve">    COUNT += </w:t>
-      </w:r>
-      <w:r>
-        <w:rPr>
-          <w:rFonts w:ascii="Consolas" w:hAnsi="Consolas"/>
-          <w:color w:val="098658"/>
-          <w:sz w:val="21"/>
-          <w:szCs w:val="21"/>
-        </w:rPr>
-        <w:t>1</w:t>
-      </w:r>
-      <w:r>
-        <w:rPr>
-          <w:rFonts w:ascii="Consolas" w:hAnsi="Consolas"/>
-          <w:color w:val="000000"/>
-          <w:sz w:val="21"/>
-          <w:szCs w:val="21"/>
-        </w:rPr>
-        <w:t xml:space="preserve">  </w:t>
-      </w:r>
-    </w:p>
-    <w:p>
-      <w:pPr>
-        <w:shd w:val="clear" w:color="auto" w:fill="FFFFFF"/>
-        <w:spacing w:before="0" w:after="0" w:line="285" w:lineRule="atLeast"/>
-        <w:jc w:val="left"/>
-        <w:rPr>
-          <w:rFonts w:ascii="Consolas" w:hAnsi="Consolas"/>
-          <w:color w:val="000000"/>
-          <w:sz w:val="21"/>
-          <w:szCs w:val="21"/>
-        </w:rPr>
-      </w:pPr>
-      <w:r>
-        <w:rPr>
-          <w:rFonts w:ascii="Consolas" w:hAnsi="Consolas"/>
-          <w:color w:val="000000"/>
-          <w:sz w:val="21"/>
-          <w:szCs w:val="21"/>
-        </w:rPr>
-        <w:t xml:space="preserve">    </w:t>
-      </w:r>
-      <w:r>
-        <w:rPr>
-          <w:rFonts w:ascii="Consolas" w:hAnsi="Consolas"/>
-          <w:color w:val="0000FF"/>
-          <w:sz w:val="21"/>
-          <w:szCs w:val="21"/>
-        </w:rPr>
-        <w:t>if</w:t>
-      </w:r>
-      <w:r>
-        <w:rPr>
-          <w:rFonts w:ascii="Consolas" w:hAnsi="Consolas"/>
-          <w:color w:val="000000"/>
-          <w:sz w:val="21"/>
-          <w:szCs w:val="21"/>
-        </w:rPr>
-        <w:t xml:space="preserve"> complete(</w:t>
-      </w:r>
-      <w:r>
-        <w:rPr>
-          <w:rFonts w:ascii="Consolas" w:hAnsi="Consolas"/>
-          <w:color w:val="808080"/>
-          <w:sz w:val="21"/>
-          <w:szCs w:val="21"/>
-        </w:rPr>
-        <w:t>assignment</w:t>
-      </w:r>
-      <w:r>
-        <w:rPr>
-          <w:rFonts w:ascii="Consolas" w:hAnsi="Consolas"/>
-          <w:color w:val="000000"/>
-          <w:sz w:val="21"/>
-          <w:szCs w:val="21"/>
-        </w:rPr>
-        <w:t xml:space="preserve">, </w:t>
-      </w:r>
-      <w:r>
-        <w:rPr>
-          <w:rFonts w:ascii="Consolas" w:hAnsi="Consolas"/>
-          <w:color w:val="808080"/>
-          <w:sz w:val="21"/>
-          <w:szCs w:val="21"/>
-        </w:rPr>
-        <w:t>csp</w:t>
-      </w:r>
-      <w:r>
-        <w:rPr>
-          <w:rFonts w:ascii="Consolas" w:hAnsi="Consolas"/>
-          <w:color w:val="000000"/>
-          <w:sz w:val="21"/>
-          <w:szCs w:val="21"/>
-        </w:rPr>
-        <w:t xml:space="preserve">): </w:t>
-      </w:r>
-    </w:p>
-    <w:p>
-      <w:pPr>
-        <w:shd w:val="clear" w:color="auto" w:fill="FFFFFF"/>
-        <w:spacing w:before="0" w:after="0" w:line="285" w:lineRule="atLeast"/>
-        <w:jc w:val="left"/>
-        <w:rPr>
-          <w:rFonts w:ascii="Consolas" w:hAnsi="Consolas"/>
-          <w:color w:val="000000"/>
-          <w:sz w:val="21"/>
-          <w:szCs w:val="21"/>
-        </w:rPr>
-      </w:pPr>
-      <w:r>
-        <w:rPr>
-          <w:rFonts w:ascii="Consolas" w:hAnsi="Consolas"/>
-          <w:color w:val="000000"/>
-          <w:sz w:val="21"/>
-          <w:szCs w:val="21"/>
-        </w:rPr>
-        <w:t xml:space="preserve">        </w:t>
-      </w:r>
-      <w:r>
-        <w:rPr>
-          <w:rFonts w:ascii="Consolas" w:hAnsi="Consolas"/>
-          <w:color w:val="0000FF"/>
-          <w:sz w:val="21"/>
-          <w:szCs w:val="21"/>
-        </w:rPr>
-        <w:t>return</w:t>
-      </w:r>
-      <w:r>
-        <w:rPr>
-          <w:rFonts w:ascii="Consolas" w:hAnsi="Consolas"/>
-          <w:color w:val="000000"/>
-          <w:sz w:val="21"/>
-          <w:szCs w:val="21"/>
-        </w:rPr>
-        <w:t xml:space="preserve"> </w:t>
-      </w:r>
-      <w:r>
-        <w:rPr>
-          <w:rFonts w:ascii="Consolas" w:hAnsi="Consolas"/>
-          <w:color w:val="808080"/>
-          <w:sz w:val="21"/>
-          <w:szCs w:val="21"/>
-        </w:rPr>
-        <w:t>assignment</w:t>
-      </w:r>
-      <w:r>
-        <w:rPr>
-          <w:rFonts w:ascii="Consolas" w:hAnsi="Consolas"/>
-          <w:color w:val="000000"/>
-          <w:sz w:val="21"/>
-          <w:szCs w:val="21"/>
-        </w:rPr>
-        <w:t xml:space="preserve">    </w:t>
-      </w:r>
-    </w:p>
-    <w:p>
-      <w:pPr>
-        <w:shd w:val="clear" w:color="auto" w:fill="FFFFFF"/>
-        <w:spacing w:before="0" w:after="0" w:line="285" w:lineRule="atLeast"/>
-        <w:jc w:val="left"/>
-        <w:rPr>
-          <w:rFonts w:ascii="Consolas" w:hAnsi="Consolas"/>
-          <w:color w:val="000000"/>
-          <w:sz w:val="21"/>
-          <w:szCs w:val="21"/>
-        </w:rPr>
-      </w:pPr>
-      <w:r>
-        <w:rPr>
-          <w:rFonts w:ascii="Consolas" w:hAnsi="Consolas"/>
-          <w:color w:val="000000"/>
-          <w:sz w:val="21"/>
-          <w:szCs w:val="21"/>
-        </w:rPr>
-        <w:t>    var = select_unassigned_var(</w:t>
-      </w:r>
-      <w:r>
-        <w:rPr>
-          <w:rFonts w:ascii="Consolas" w:hAnsi="Consolas"/>
-          <w:color w:val="808080"/>
-          <w:sz w:val="21"/>
-          <w:szCs w:val="21"/>
-        </w:rPr>
-        <w:t>assignment</w:t>
-      </w:r>
-      <w:r>
-        <w:rPr>
-          <w:rFonts w:ascii="Consolas" w:hAnsi="Consolas"/>
-          <w:color w:val="000000"/>
-          <w:sz w:val="21"/>
-          <w:szCs w:val="21"/>
-        </w:rPr>
-        <w:t xml:space="preserve">, </w:t>
-      </w:r>
-      <w:r>
-        <w:rPr>
-          <w:rFonts w:ascii="Consolas" w:hAnsi="Consolas"/>
-          <w:color w:val="808080"/>
-          <w:sz w:val="21"/>
-          <w:szCs w:val="21"/>
-        </w:rPr>
-        <w:t>csp</w:t>
-      </w:r>
-      <w:r>
-        <w:rPr>
-          <w:rFonts w:ascii="Consolas" w:hAnsi="Consolas"/>
-          <w:color w:val="000000"/>
-          <w:sz w:val="21"/>
-          <w:szCs w:val="21"/>
-        </w:rPr>
-        <w:t xml:space="preserve">)   </w:t>
-      </w:r>
-    </w:p>
-    <w:p>
-      <w:pPr>
-        <w:shd w:val="clear" w:color="auto" w:fill="FFFFFF"/>
-        <w:spacing w:before="0" w:after="0" w:line="285" w:lineRule="atLeast"/>
-        <w:jc w:val="left"/>
-        <w:rPr>
-          <w:rFonts w:ascii="Consolas" w:hAnsi="Consolas"/>
-          <w:color w:val="000000"/>
-          <w:sz w:val="21"/>
-          <w:szCs w:val="21"/>
-        </w:rPr>
-      </w:pPr>
-      <w:r>
-        <w:rPr>
-          <w:rFonts w:ascii="Consolas" w:hAnsi="Consolas"/>
-          <w:color w:val="000000"/>
-          <w:sz w:val="21"/>
-          <w:szCs w:val="21"/>
-        </w:rPr>
-        <w:t xml:space="preserve">    </w:t>
-      </w:r>
-      <w:r>
-        <w:rPr>
-          <w:rFonts w:ascii="Consolas" w:hAnsi="Consolas"/>
-          <w:color w:val="008000"/>
-          <w:sz w:val="21"/>
-          <w:szCs w:val="21"/>
-        </w:rPr>
-        <w:t xml:space="preserve"># </w:t>
-      </w:r>
-      <w:r>
-        <w:rPr>
-          <w:rFonts w:ascii="Consolas" w:hAnsi="Consolas"/>
-          <w:color w:val="0000FF"/>
-          <w:sz w:val="21"/>
-          <w:szCs w:val="21"/>
-        </w:rPr>
-        <w:t>TODO</w:t>
-      </w:r>
-      <w:r>
-        <w:rPr>
-          <w:rFonts w:ascii="Consolas" w:hAnsi="Consolas"/>
-          <w:color w:val="008000"/>
-          <w:sz w:val="21"/>
-          <w:szCs w:val="21"/>
-        </w:rPr>
-        <w:t xml:space="preserve">: implement value ordering. Use the least-constraining-vaue heuristic. </w:t>
-      </w:r>
-    </w:p>
-    <w:p>
-      <w:pPr>
-        <w:shd w:val="clear" w:color="auto" w:fill="FFFFFF"/>
-        <w:spacing w:before="0" w:after="0" w:line="285" w:lineRule="atLeast"/>
-        <w:jc w:val="left"/>
-        <w:rPr>
-          <w:rFonts w:ascii="Consolas" w:hAnsi="Consolas"/>
-          <w:color w:val="000000"/>
-          <w:sz w:val="21"/>
-          <w:szCs w:val="21"/>
-        </w:rPr>
-      </w:pPr>
-      <w:r>
-        <w:rPr>
-          <w:rFonts w:ascii="Consolas" w:hAnsi="Consolas"/>
-          <w:color w:val="000000"/>
-          <w:sz w:val="21"/>
-          <w:szCs w:val="21"/>
-        </w:rPr>
-        <w:t xml:space="preserve">    </w:t>
-      </w:r>
-      <w:r>
-        <w:rPr>
-          <w:rFonts w:ascii="Consolas" w:hAnsi="Consolas"/>
-          <w:color w:val="008000"/>
-          <w:sz w:val="21"/>
-          <w:szCs w:val="21"/>
-        </w:rPr>
-        <w:t># for val in order_domain(assignment, var, csp)</w:t>
-      </w:r>
-    </w:p>
-    <w:p>
-      <w:pPr>
-        <w:shd w:val="clear" w:color="auto" w:fill="FFFFFF"/>
-        <w:spacing w:before="0" w:after="0" w:line="285" w:lineRule="atLeast"/>
-        <w:jc w:val="left"/>
-        <w:rPr>
-          <w:rFonts w:ascii="Consolas" w:hAnsi="Consolas"/>
-          <w:color w:val="000000"/>
-          <w:sz w:val="21"/>
-          <w:szCs w:val="21"/>
-        </w:rPr>
-      </w:pPr>
-      <w:r>
-        <w:rPr>
-          <w:rFonts w:ascii="Consolas" w:hAnsi="Consolas"/>
-          <w:color w:val="000000"/>
-          <w:sz w:val="21"/>
-          <w:szCs w:val="21"/>
-        </w:rPr>
-        <w:t xml:space="preserve">    </w:t>
-      </w:r>
-      <w:r>
-        <w:rPr>
-          <w:rFonts w:ascii="Consolas" w:hAnsi="Consolas"/>
-          <w:color w:val="0000FF"/>
-          <w:sz w:val="21"/>
-          <w:szCs w:val="21"/>
-        </w:rPr>
-        <w:t>for</w:t>
-      </w:r>
-      <w:r>
-        <w:rPr>
-          <w:rFonts w:ascii="Consolas" w:hAnsi="Consolas"/>
-          <w:color w:val="000000"/>
-          <w:sz w:val="21"/>
-          <w:szCs w:val="21"/>
-        </w:rPr>
-        <w:t xml:space="preserve"> val </w:t>
-      </w:r>
-      <w:r>
-        <w:rPr>
-          <w:rFonts w:ascii="Consolas" w:hAnsi="Consolas"/>
-          <w:color w:val="0000FF"/>
-          <w:sz w:val="21"/>
-          <w:szCs w:val="21"/>
-        </w:rPr>
-        <w:t>in</w:t>
-      </w:r>
-      <w:r>
-        <w:rPr>
-          <w:rFonts w:ascii="Consolas" w:hAnsi="Consolas"/>
-          <w:color w:val="000000"/>
-          <w:sz w:val="21"/>
-          <w:szCs w:val="21"/>
-        </w:rPr>
-        <w:t xml:space="preserve"> </w:t>
-      </w:r>
-      <w:r>
-        <w:rPr>
-          <w:rFonts w:ascii="Consolas" w:hAnsi="Consolas"/>
-          <w:color w:val="808080"/>
-          <w:sz w:val="21"/>
-          <w:szCs w:val="21"/>
-        </w:rPr>
-        <w:t>csp</w:t>
-      </w:r>
-      <w:r>
-        <w:rPr>
-          <w:rFonts w:ascii="Consolas" w:hAnsi="Consolas"/>
-          <w:color w:val="000000"/>
-          <w:sz w:val="21"/>
-          <w:szCs w:val="21"/>
-        </w:rPr>
-        <w:t>[</w:t>
-      </w:r>
-      <w:r>
-        <w:rPr>
-          <w:rFonts w:ascii="Consolas" w:hAnsi="Consolas"/>
-          <w:color w:val="A31515"/>
-          <w:sz w:val="21"/>
-          <w:szCs w:val="21"/>
-        </w:rPr>
-        <w:t>'domains'</w:t>
-      </w:r>
-      <w:r>
-        <w:rPr>
-          <w:rFonts w:ascii="Consolas" w:hAnsi="Consolas"/>
-          <w:color w:val="000000"/>
-          <w:sz w:val="21"/>
-          <w:szCs w:val="21"/>
-        </w:rPr>
-        <w:t>][var]:</w:t>
-      </w:r>
-    </w:p>
-    <w:p>
-      <w:pPr>
-        <w:shd w:val="clear" w:color="auto" w:fill="FFFFFF"/>
-        <w:spacing w:before="0" w:after="0" w:line="285" w:lineRule="atLeast"/>
-        <w:jc w:val="left"/>
-        <w:rPr>
-          <w:rFonts w:ascii="Consolas" w:hAnsi="Consolas"/>
-          <w:color w:val="000000"/>
-          <w:sz w:val="21"/>
-          <w:szCs w:val="21"/>
-        </w:rPr>
-      </w:pPr>
-      <w:r>
-        <w:rPr>
-          <w:rFonts w:ascii="Consolas" w:hAnsi="Consolas"/>
-          <w:color w:val="000000"/>
-          <w:sz w:val="21"/>
-          <w:szCs w:val="21"/>
-        </w:rPr>
-        <w:t xml:space="preserve">        </w:t>
-      </w:r>
-      <w:r>
-        <w:rPr>
-          <w:rFonts w:ascii="Consolas" w:hAnsi="Consolas"/>
-          <w:color w:val="808080"/>
-          <w:sz w:val="21"/>
-          <w:szCs w:val="21"/>
-        </w:rPr>
-        <w:t>assignment</w:t>
-      </w:r>
-      <w:r>
-        <w:rPr>
-          <w:rFonts w:ascii="Consolas" w:hAnsi="Consolas"/>
-          <w:color w:val="000000"/>
-          <w:sz w:val="21"/>
-          <w:szCs w:val="21"/>
-        </w:rPr>
-        <w:t xml:space="preserve">[var] = val        </w:t>
-      </w:r>
-    </w:p>
-    <w:p>
-      <w:pPr>
-        <w:shd w:val="clear" w:color="auto" w:fill="FFFFFF"/>
-        <w:spacing w:before="0" w:after="0" w:line="285" w:lineRule="atLeast"/>
-        <w:jc w:val="left"/>
-        <w:rPr>
-          <w:rFonts w:ascii="Consolas" w:hAnsi="Consolas"/>
-          <w:color w:val="000000"/>
-          <w:sz w:val="21"/>
-          <w:szCs w:val="21"/>
-        </w:rPr>
-      </w:pPr>
-      <w:r>
-        <w:rPr>
-          <w:rFonts w:ascii="Consolas" w:hAnsi="Consolas"/>
-          <w:color w:val="000000"/>
-          <w:sz w:val="21"/>
-          <w:szCs w:val="21"/>
-        </w:rPr>
-        <w:t xml:space="preserve">        </w:t>
-      </w:r>
-      <w:r>
-        <w:rPr>
-          <w:rFonts w:ascii="Consolas" w:hAnsi="Consolas"/>
-          <w:color w:val="0000FF"/>
-          <w:sz w:val="21"/>
-          <w:szCs w:val="21"/>
-        </w:rPr>
-        <w:t>if</w:t>
-      </w:r>
-      <w:r>
-        <w:rPr>
-          <w:rFonts w:ascii="Consolas" w:hAnsi="Consolas"/>
-          <w:color w:val="000000"/>
-          <w:sz w:val="21"/>
-          <w:szCs w:val="21"/>
-        </w:rPr>
-        <w:t xml:space="preserve"> VERBOSE: print(</w:t>
-      </w:r>
-      <w:r>
-        <w:rPr>
-          <w:rFonts w:ascii="Consolas" w:hAnsi="Consolas"/>
-          <w:color w:val="0000FF"/>
-          <w:sz w:val="21"/>
-          <w:szCs w:val="21"/>
-        </w:rPr>
-        <w:t>f</w:t>
-      </w:r>
-      <w:r>
-        <w:rPr>
-          <w:rFonts w:ascii="Consolas" w:hAnsi="Consolas"/>
-          <w:color w:val="A31515"/>
-          <w:sz w:val="21"/>
-          <w:szCs w:val="21"/>
-        </w:rPr>
-        <w:t xml:space="preserve">"Checking: </w:t>
-      </w:r>
-      <w:r>
-        <w:rPr>
-          <w:rFonts w:ascii="Consolas" w:hAnsi="Consolas"/>
-          <w:color w:val="000000"/>
-          <w:sz w:val="21"/>
-          <w:szCs w:val="21"/>
-        </w:rPr>
-        <w:t>{</w:t>
-      </w:r>
-      <w:r>
-        <w:rPr>
-          <w:rFonts w:ascii="Consolas" w:hAnsi="Consolas"/>
-          <w:color w:val="808080"/>
-          <w:sz w:val="21"/>
-          <w:szCs w:val="21"/>
-        </w:rPr>
-        <w:t>assignment</w:t>
-      </w:r>
-      <w:r>
-        <w:rPr>
-          <w:rFonts w:ascii="Consolas" w:hAnsi="Consolas"/>
-          <w:color w:val="000000"/>
-          <w:sz w:val="21"/>
-          <w:szCs w:val="21"/>
-        </w:rPr>
-        <w:t>}</w:t>
-      </w:r>
-      <w:r>
-        <w:rPr>
-          <w:rFonts w:ascii="Consolas" w:hAnsi="Consolas"/>
-          <w:color w:val="A31515"/>
-          <w:sz w:val="21"/>
-          <w:szCs w:val="21"/>
-        </w:rPr>
-        <w:t>"</w:t>
-      </w:r>
-      <w:r>
-        <w:rPr>
-          <w:rFonts w:ascii="Consolas" w:hAnsi="Consolas"/>
-          <w:color w:val="000000"/>
-          <w:sz w:val="21"/>
-          <w:szCs w:val="21"/>
-        </w:rPr>
-        <w:t xml:space="preserve">)        </w:t>
-      </w:r>
-    </w:p>
-    <w:p>
-      <w:pPr>
-        <w:shd w:val="clear" w:color="auto" w:fill="FFFFFF"/>
-        <w:spacing w:before="0" w:after="0" w:line="285" w:lineRule="atLeast"/>
-        <w:jc w:val="left"/>
-        <w:rPr>
-          <w:rFonts w:ascii="Consolas" w:hAnsi="Consolas"/>
-          <w:color w:val="000000"/>
-          <w:sz w:val="21"/>
-          <w:szCs w:val="21"/>
-        </w:rPr>
-      </w:pPr>
-      <w:r>
-        <w:rPr>
-          <w:rFonts w:ascii="Consolas" w:hAnsi="Consolas"/>
-          <w:color w:val="000000"/>
-          <w:sz w:val="21"/>
-          <w:szCs w:val="21"/>
-        </w:rPr>
-        <w:t xml:space="preserve">        </w:t>
-      </w:r>
-      <w:r>
-        <w:rPr>
-          <w:rFonts w:ascii="Consolas" w:hAnsi="Consolas"/>
-          <w:color w:val="0000FF"/>
-          <w:sz w:val="21"/>
-          <w:szCs w:val="21"/>
-        </w:rPr>
-        <w:t>if</w:t>
-      </w:r>
-      <w:r>
-        <w:rPr>
-          <w:rFonts w:ascii="Consolas" w:hAnsi="Consolas"/>
-          <w:color w:val="000000"/>
-          <w:sz w:val="21"/>
-          <w:szCs w:val="21"/>
-        </w:rPr>
-        <w:t xml:space="preserve"> consistent(</w:t>
-      </w:r>
-      <w:r>
-        <w:rPr>
-          <w:rFonts w:ascii="Consolas" w:hAnsi="Consolas"/>
-          <w:color w:val="808080"/>
-          <w:sz w:val="21"/>
-          <w:szCs w:val="21"/>
-        </w:rPr>
-        <w:t>assignment</w:t>
-      </w:r>
-      <w:r>
-        <w:rPr>
-          <w:rFonts w:ascii="Consolas" w:hAnsi="Consolas"/>
-          <w:color w:val="000000"/>
-          <w:sz w:val="21"/>
-          <w:szCs w:val="21"/>
-        </w:rPr>
-        <w:t xml:space="preserve">, </w:t>
-      </w:r>
-      <w:r>
-        <w:rPr>
-          <w:rFonts w:ascii="Consolas" w:hAnsi="Consolas"/>
-          <w:color w:val="808080"/>
-          <w:sz w:val="21"/>
-          <w:szCs w:val="21"/>
-        </w:rPr>
-        <w:t>csp</w:t>
-      </w:r>
-      <w:r>
-        <w:rPr>
-          <w:rFonts w:ascii="Consolas" w:hAnsi="Consolas"/>
-          <w:color w:val="000000"/>
-          <w:sz w:val="21"/>
-          <w:szCs w:val="21"/>
-        </w:rPr>
-        <w:t xml:space="preserve">):            </w:t>
-      </w:r>
-    </w:p>
-    <w:p>
-      <w:pPr>
-        <w:shd w:val="clear" w:color="auto" w:fill="FFFFFF"/>
-        <w:spacing w:before="0" w:after="0" w:line="285" w:lineRule="atLeast"/>
-        <w:jc w:val="left"/>
-        <w:rPr>
-          <w:rFonts w:ascii="Consolas" w:hAnsi="Consolas"/>
-          <w:color w:val="000000"/>
-          <w:sz w:val="21"/>
-          <w:szCs w:val="21"/>
-        </w:rPr>
-      </w:pPr>
-      <w:r>
-        <w:rPr>
-          <w:rFonts w:ascii="Consolas" w:hAnsi="Consolas"/>
-          <w:color w:val="000000"/>
-          <w:sz w:val="21"/>
-          <w:szCs w:val="21"/>
-        </w:rPr>
-        <w:t xml:space="preserve">            </w:t>
-      </w:r>
-      <w:r>
-        <w:rPr>
-          <w:rFonts w:ascii="Consolas" w:hAnsi="Consolas"/>
-          <w:color w:val="008000"/>
-          <w:sz w:val="21"/>
-          <w:szCs w:val="21"/>
-        </w:rPr>
-        <w:t>#</w:t>
-      </w:r>
-      <w:r>
-        <w:rPr>
-          <w:rFonts w:ascii="Consolas" w:hAnsi="Consolas"/>
-          <w:color w:val="0000FF"/>
-          <w:sz w:val="21"/>
-          <w:szCs w:val="21"/>
-        </w:rPr>
-        <w:t>TODO</w:t>
-      </w:r>
-      <w:r>
-        <w:rPr>
-          <w:rFonts w:ascii="Consolas" w:hAnsi="Consolas"/>
-          <w:color w:val="008000"/>
-          <w:sz w:val="21"/>
-          <w:szCs w:val="21"/>
-        </w:rPr>
-        <w:t>: add inference for early failing (forward checking, )</w:t>
-      </w:r>
-    </w:p>
-    <w:p>
-      <w:pPr>
-        <w:shd w:val="clear" w:color="auto" w:fill="FFFFFF"/>
-        <w:spacing w:before="0" w:after="0" w:line="285" w:lineRule="atLeast"/>
-        <w:jc w:val="left"/>
-        <w:rPr>
-          <w:rFonts w:ascii="Consolas" w:hAnsi="Consolas"/>
-          <w:color w:val="000000"/>
-          <w:sz w:val="21"/>
-          <w:szCs w:val="21"/>
-        </w:rPr>
-      </w:pPr>
-      <w:r>
-        <w:rPr>
-          <w:rFonts w:ascii="Consolas" w:hAnsi="Consolas"/>
-          <w:color w:val="000000"/>
-          <w:sz w:val="21"/>
-          <w:szCs w:val="21"/>
-        </w:rPr>
-        <w:t xml:space="preserve">            </w:t>
-      </w:r>
-      <w:r>
-        <w:rPr>
-          <w:rFonts w:ascii="Consolas" w:hAnsi="Consolas"/>
-          <w:color w:val="008000"/>
-          <w:sz w:val="21"/>
-          <w:szCs w:val="21"/>
-        </w:rPr>
-        <w:t># if inference_fails(assignment, csp): return(None)</w:t>
-      </w:r>
-    </w:p>
-    <w:p>
-      <w:pPr>
-        <w:shd w:val="clear" w:color="auto" w:fill="FFFFFF"/>
-        <w:spacing w:before="0" w:after="0" w:line="285" w:lineRule="atLeast"/>
-        <w:jc w:val="left"/>
-        <w:rPr>
-          <w:rFonts w:ascii="Consolas" w:hAnsi="Consolas"/>
-          <w:color w:val="000000"/>
-          <w:sz w:val="21"/>
-          <w:szCs w:val="21"/>
-        </w:rPr>
-      </w:pPr>
-      <w:r>
-        <w:rPr>
-          <w:rFonts w:ascii="Consolas" w:hAnsi="Consolas"/>
-          <w:color w:val="000000"/>
-          <w:sz w:val="21"/>
-          <w:szCs w:val="21"/>
-        </w:rPr>
-        <w:t>            result = backtrack(</w:t>
-      </w:r>
-      <w:r>
-        <w:rPr>
-          <w:rFonts w:ascii="Consolas" w:hAnsi="Consolas"/>
-          <w:color w:val="808080"/>
-          <w:sz w:val="21"/>
-          <w:szCs w:val="21"/>
-        </w:rPr>
-        <w:t>assignment</w:t>
-      </w:r>
-      <w:r>
-        <w:rPr>
-          <w:rFonts w:ascii="Consolas" w:hAnsi="Consolas"/>
-          <w:color w:val="000000"/>
-          <w:sz w:val="21"/>
-          <w:szCs w:val="21"/>
-        </w:rPr>
-        <w:t xml:space="preserve">, </w:t>
-      </w:r>
-      <w:r>
-        <w:rPr>
-          <w:rFonts w:ascii="Consolas" w:hAnsi="Consolas"/>
-          <w:color w:val="808080"/>
-          <w:sz w:val="21"/>
-          <w:szCs w:val="21"/>
-        </w:rPr>
-        <w:t>csp</w:t>
-      </w:r>
-      <w:r>
-        <w:rPr>
-          <w:rFonts w:ascii="Consolas" w:hAnsi="Consolas"/>
-          <w:color w:val="000000"/>
-          <w:sz w:val="21"/>
-          <w:szCs w:val="21"/>
-        </w:rPr>
-        <w:t>)</w:t>
-      </w:r>
-    </w:p>
-    <w:p>
-      <w:pPr>
-        <w:shd w:val="clear" w:color="auto" w:fill="FFFFFF"/>
-        <w:spacing w:before="0" w:after="0" w:line="285" w:lineRule="atLeast"/>
-        <w:jc w:val="left"/>
-        <w:rPr>
-          <w:rFonts w:ascii="Consolas" w:hAnsi="Consolas"/>
-          <w:color w:val="000000"/>
-          <w:sz w:val="21"/>
-          <w:szCs w:val="21"/>
-        </w:rPr>
-      </w:pPr>
-      <w:r>
-        <w:rPr>
-          <w:rFonts w:ascii="Consolas" w:hAnsi="Consolas"/>
-          <w:color w:val="000000"/>
-          <w:sz w:val="21"/>
-          <w:szCs w:val="21"/>
-        </w:rPr>
-        <w:t xml:space="preserve">            </w:t>
-      </w:r>
-      <w:r>
-        <w:rPr>
-          <w:rFonts w:ascii="Consolas" w:hAnsi="Consolas"/>
-          <w:color w:val="0000FF"/>
-          <w:sz w:val="21"/>
-          <w:szCs w:val="21"/>
-        </w:rPr>
-        <w:t>if</w:t>
-      </w:r>
-      <w:r>
-        <w:rPr>
-          <w:rFonts w:ascii="Consolas" w:hAnsi="Consolas"/>
-          <w:color w:val="000000"/>
-          <w:sz w:val="21"/>
-          <w:szCs w:val="21"/>
-        </w:rPr>
-        <w:t xml:space="preserve"> </w:t>
-      </w:r>
-      <w:r>
-        <w:rPr>
-          <w:rFonts w:ascii="Consolas" w:hAnsi="Consolas"/>
-          <w:color w:val="0000FF"/>
-          <w:sz w:val="21"/>
-          <w:szCs w:val="21"/>
-        </w:rPr>
-        <w:t>not</w:t>
-      </w:r>
-      <w:r>
-        <w:rPr>
-          <w:rFonts w:ascii="Consolas" w:hAnsi="Consolas"/>
-          <w:color w:val="000000"/>
-          <w:sz w:val="21"/>
-          <w:szCs w:val="21"/>
-        </w:rPr>
-        <w:t xml:space="preserve"> result </w:t>
-      </w:r>
-      <w:r>
-        <w:rPr>
-          <w:rFonts w:ascii="Consolas" w:hAnsi="Consolas"/>
-          <w:color w:val="0000FF"/>
-          <w:sz w:val="21"/>
-          <w:szCs w:val="21"/>
-        </w:rPr>
-        <w:t>is</w:t>
-      </w:r>
-      <w:r>
-        <w:rPr>
-          <w:rFonts w:ascii="Consolas" w:hAnsi="Consolas"/>
-          <w:color w:val="000000"/>
-          <w:sz w:val="21"/>
-          <w:szCs w:val="21"/>
-        </w:rPr>
-        <w:t xml:space="preserve"> </w:t>
-      </w:r>
-      <w:r>
-        <w:rPr>
-          <w:rFonts w:ascii="Consolas" w:hAnsi="Consolas"/>
-          <w:color w:val="0000FF"/>
-          <w:sz w:val="21"/>
-          <w:szCs w:val="21"/>
-        </w:rPr>
-        <w:t>None</w:t>
-      </w:r>
-      <w:r>
-        <w:rPr>
-          <w:rFonts w:ascii="Consolas" w:hAnsi="Consolas"/>
-          <w:color w:val="000000"/>
-          <w:sz w:val="21"/>
-          <w:szCs w:val="21"/>
-        </w:rPr>
-        <w:t>:</w:t>
-      </w:r>
-    </w:p>
-    <w:p>
-      <w:pPr>
-        <w:shd w:val="clear" w:color="auto" w:fill="FFFFFF"/>
-        <w:spacing w:before="0" w:after="0" w:line="285" w:lineRule="atLeast"/>
-        <w:jc w:val="left"/>
-        <w:rPr>
-          <w:rFonts w:ascii="Consolas" w:hAnsi="Consolas"/>
-          <w:color w:val="000000"/>
-          <w:sz w:val="21"/>
-          <w:szCs w:val="21"/>
-        </w:rPr>
-      </w:pPr>
-      <w:r>
-        <w:rPr>
-          <w:rFonts w:ascii="Consolas" w:hAnsi="Consolas"/>
-          <w:color w:val="000000"/>
-          <w:sz w:val="21"/>
-          <w:szCs w:val="21"/>
-        </w:rPr>
-        <w:t xml:space="preserve">                    </w:t>
-      </w:r>
-      <w:r>
-        <w:rPr>
-          <w:rFonts w:ascii="Consolas" w:hAnsi="Consolas"/>
-          <w:color w:val="0000FF"/>
-          <w:sz w:val="21"/>
-          <w:szCs w:val="21"/>
-        </w:rPr>
-        <w:t>return</w:t>
-      </w:r>
-      <w:r>
-        <w:rPr>
-          <w:rFonts w:ascii="Consolas" w:hAnsi="Consolas"/>
-          <w:color w:val="000000"/>
-          <w:sz w:val="21"/>
-          <w:szCs w:val="21"/>
-        </w:rPr>
-        <w:t>(result)</w:t>
-      </w:r>
-    </w:p>
-    <w:p>
-      <w:pPr>
-        <w:shd w:val="clear" w:color="auto" w:fill="FFFFFF"/>
-        <w:spacing w:before="0" w:after="0" w:line="285" w:lineRule="atLeast"/>
-        <w:jc w:val="left"/>
-        <w:rPr>
-          <w:rFonts w:ascii="Consolas" w:hAnsi="Consolas"/>
-          <w:color w:val="000000"/>
-          <w:sz w:val="21"/>
-          <w:szCs w:val="21"/>
-        </w:rPr>
-      </w:pPr>
-      <w:r>
-        <w:rPr>
-          <w:rFonts w:ascii="Consolas" w:hAnsi="Consolas"/>
-          <w:color w:val="000000"/>
-          <w:sz w:val="21"/>
-          <w:szCs w:val="21"/>
-        </w:rPr>
-        <w:t xml:space="preserve">        </w:t>
-      </w:r>
-      <w:r>
-        <w:rPr>
-          <w:rFonts w:ascii="Consolas" w:hAnsi="Consolas"/>
-          <w:color w:val="0000FF"/>
-          <w:sz w:val="21"/>
-          <w:szCs w:val="21"/>
-        </w:rPr>
-        <w:t>del</w:t>
-      </w:r>
-      <w:r>
-        <w:rPr>
-          <w:rFonts w:ascii="Consolas" w:hAnsi="Consolas"/>
-          <w:color w:val="000000"/>
-          <w:sz w:val="21"/>
-          <w:szCs w:val="21"/>
-        </w:rPr>
-        <w:t xml:space="preserve"> </w:t>
-      </w:r>
-      <w:r>
-        <w:rPr>
-          <w:rFonts w:ascii="Consolas" w:hAnsi="Consolas"/>
-          <w:color w:val="808080"/>
-          <w:sz w:val="21"/>
-          <w:szCs w:val="21"/>
-        </w:rPr>
-        <w:t>assignment</w:t>
-      </w:r>
-      <w:r>
-        <w:rPr>
-          <w:rFonts w:ascii="Consolas" w:hAnsi="Consolas"/>
-          <w:color w:val="000000"/>
-          <w:sz w:val="21"/>
-          <w:szCs w:val="21"/>
-        </w:rPr>
-        <w:t>[var]</w:t>
-      </w:r>
-    </w:p>
-    <w:p>
-      <w:pPr>
-        <w:shd w:val="clear" w:color="auto" w:fill="FFFFFF"/>
-        <w:spacing w:before="0" w:after="0" w:line="285" w:lineRule="atLeast"/>
-        <w:jc w:val="left"/>
-        <w:rPr>
-          <w:rFonts w:ascii="Consolas" w:hAnsi="Consolas"/>
-          <w:color w:val="000000"/>
-          <w:sz w:val="21"/>
-          <w:szCs w:val="21"/>
-        </w:rPr>
-      </w:pPr>
-      <w:r>
-        <w:rPr>
-          <w:rFonts w:ascii="Consolas" w:hAnsi="Consolas"/>
-          <w:color w:val="000000"/>
-          <w:sz w:val="21"/>
-          <w:szCs w:val="21"/>
-        </w:rPr>
-        <w:t xml:space="preserve">    </w:t>
-      </w:r>
-      <w:r>
-        <w:rPr>
-          <w:rFonts w:ascii="Consolas" w:hAnsi="Consolas"/>
-          <w:color w:val="0000FF"/>
-          <w:sz w:val="21"/>
-          <w:szCs w:val="21"/>
-        </w:rPr>
-        <w:t>if</w:t>
-      </w:r>
-      <w:r>
-        <w:rPr>
-          <w:rFonts w:ascii="Consolas" w:hAnsi="Consolas"/>
-          <w:color w:val="000000"/>
-          <w:sz w:val="21"/>
-          <w:szCs w:val="21"/>
-        </w:rPr>
-        <w:t xml:space="preserve"> verbose: print(</w:t>
-      </w:r>
-      <w:r>
-        <w:rPr>
-          <w:rFonts w:ascii="Consolas" w:hAnsi="Consolas"/>
-          <w:color w:val="0000FF"/>
-          <w:sz w:val="21"/>
-          <w:szCs w:val="21"/>
-        </w:rPr>
-        <w:t>f</w:t>
-      </w:r>
-      <w:r>
-        <w:rPr>
-          <w:rFonts w:ascii="Consolas" w:hAnsi="Consolas"/>
-          <w:color w:val="A31515"/>
-          <w:sz w:val="21"/>
-          <w:szCs w:val="21"/>
-        </w:rPr>
-        <w:t>"Backtracking"</w:t>
-      </w:r>
-      <w:r>
-        <w:rPr>
-          <w:rFonts w:ascii="Consolas" w:hAnsi="Consolas"/>
-          <w:color w:val="000000"/>
-          <w:sz w:val="21"/>
-          <w:szCs w:val="21"/>
-        </w:rPr>
-        <w:t>)</w:t>
-      </w:r>
-    </w:p>
-    <w:p>
-      <w:pPr>
-        <w:shd w:val="clear" w:color="auto" w:fill="FFFFFF"/>
-        <w:spacing w:before="0" w:after="0" w:line="285" w:lineRule="atLeast"/>
-        <w:jc w:val="left"/>
-        <w:rPr>
-          <w:rFonts w:ascii="Consolas" w:hAnsi="Consolas"/>
-          <w:color w:val="000000"/>
-          <w:sz w:val="21"/>
-          <w:szCs w:val="21"/>
-        </w:rPr>
-      </w:pPr>
-      <w:r>
-        <w:rPr>
-          <w:rFonts w:ascii="Consolas" w:hAnsi="Consolas"/>
-          <w:color w:val="000000"/>
-          <w:sz w:val="21"/>
-          <w:szCs w:val="21"/>
-        </w:rPr>
-        <w:t xml:space="preserve">    </w:t>
-      </w:r>
-      <w:r>
-        <w:rPr>
-          <w:rFonts w:ascii="Consolas" w:hAnsi="Consolas"/>
-          <w:color w:val="0000FF"/>
-          <w:sz w:val="21"/>
-          <w:szCs w:val="21"/>
-        </w:rPr>
-        <w:t>return(None)</w:t>
-      </w:r>
-      <w:r>
-        <w:rPr>
-          <w:rFonts w:ascii="Consolas" w:hAnsi="Consolas"/>
-          <w:color w:val="000000"/>
-          <w:sz w:val="21"/>
-          <w:szCs w:val="21"/>
-        </w:rPr>
-        <w:t xml:space="preserve"> </w:t>
-      </w:r>
-    </w:p>
-    <w:p>
-      <w:r>
-        <w:lastRenderedPageBreak/>
+    </w:p>
+    <w:p>
+      <w:r>
         <w:t xml:space="preserve">Giải thích: </w:t>
       </w:r>
     </w:p>
@@ -8349,7 +8470,7 @@
       <w:pPr>
         <w:pStyle w:val="H2"/>
       </w:pPr>
-      <w:bookmarkStart w:id="6" w:name="_Toc212284606"/>
+      <w:bookmarkStart w:id="6" w:name="_Toc212316352"/>
       <w:r>
         <w:t>1.6 Chạy thuật toán và kết quả</w:t>
       </w:r>
@@ -9270,7 +9391,9 @@
     </w:p>
     <w:p>
       <w:r>
-        <w:lastRenderedPageBreak/>
+        <w:rPr>
+          <w:noProof/>
+        </w:rPr>
         <w:drawing>
           <wp:inline distT="0" distB="0" distL="0" distR="0" wp14:anchorId="16B7DCC7" wp14:editId="269D8660">
             <wp:extent cx="5172075" cy="3933825"/>
@@ -9317,7 +9440,7 @@
         </w:numPr>
         <w:ind w:left="360"/>
       </w:pPr>
-      <w:bookmarkStart w:id="7" w:name="_Toc212284607"/>
+      <w:bookmarkStart w:id="7" w:name="_Toc212316353"/>
       <w:r>
         <w:t>The N-Queen Prolem</w:t>
       </w:r>
@@ -9328,7 +9451,7 @@
         <w:pStyle w:val="H2"/>
       </w:pPr>
       <w:bookmarkStart w:id="8" w:name="_Toc210824240"/>
-      <w:bookmarkStart w:id="9" w:name="_Toc212284608"/>
+      <w:bookmarkStart w:id="9" w:name="_Toc212316354"/>
       <w:r>
         <w:t xml:space="preserve">Task 1: </w:t>
       </w:r>
@@ -9454,6 +9577,7 @@
           <w:sz w:val="26"/>
           <w:szCs w:val="26"/>
         </w:rPr>
+        <w:lastRenderedPageBreak/>
         <w:t>Nhược điểm:</w:t>
       </w:r>
       <w:r>
@@ -9705,7 +9829,6 @@
           <w:sz w:val="21"/>
           <w:szCs w:val="21"/>
         </w:rPr>
-        <w:lastRenderedPageBreak/>
         <w:t>        best_conflicts = current_conflicts</w:t>
       </w:r>
     </w:p>
@@ -10506,7 +10629,7 @@
         <w:pStyle w:val="H2"/>
       </w:pPr>
       <w:bookmarkStart w:id="10" w:name="_Toc210824241"/>
-      <w:bookmarkStart w:id="11" w:name="_Toc212284609"/>
+      <w:bookmarkStart w:id="11" w:name="_Toc212316355"/>
       <w:r>
         <w:t xml:space="preserve">Task 2: </w:t>
       </w:r>
@@ -10634,6 +10757,7 @@
         <w:rPr>
           <w:color w:val="000000"/>
         </w:rPr>
+        <w:lastRenderedPageBreak/>
         <w:t xml:space="preserve">Code: </w:t>
       </w:r>
     </w:p>
@@ -10993,7 +11117,6 @@
           <w:sz w:val="21"/>
           <w:szCs w:val="21"/>
         </w:rPr>
-        <w:lastRenderedPageBreak/>
         <w:t xml:space="preserve">                </w:t>
       </w:r>
       <w:r>
@@ -11494,7 +11617,7 @@
         <w:pStyle w:val="H2"/>
       </w:pPr>
       <w:bookmarkStart w:id="12" w:name="_Toc210824242"/>
-      <w:bookmarkStart w:id="13" w:name="_Toc212284610"/>
+      <w:bookmarkStart w:id="13" w:name="_Toc212316356"/>
       <w:r>
         <w:t>Task 3: Stochastic Hill Climbing 2</w:t>
       </w:r>
@@ -12670,7 +12793,7 @@
         <w:pStyle w:val="H2"/>
       </w:pPr>
       <w:bookmarkStart w:id="14" w:name="_Toc210824243"/>
-      <w:bookmarkStart w:id="15" w:name="_Toc212284611"/>
+      <w:bookmarkStart w:id="15" w:name="_Toc212316357"/>
       <w:r>
         <w:t>Task 4: Hill Climbing Search with Random Restarts</w:t>
       </w:r>
@@ -13005,6 +13128,7 @@
           <w:sz w:val="21"/>
           <w:szCs w:val="21"/>
         </w:rPr>
+        <w:lastRenderedPageBreak/>
         <w:t xml:space="preserve">            </w:t>
       </w:r>
       <w:r>
@@ -13197,7 +13321,6 @@
     </w:p>
     <w:p>
       <w:r>
-        <w:lastRenderedPageBreak/>
         <w:t xml:space="preserve">Sinh ra tất cả trạng thái lân cận (neighbor) bằng cách di chuyển một quân hậu sang một hàng khác trong cùng cột. Vì trong biểu diễn N-Queens, </w:t>
       </w:r>
       <w:r>
@@ -14453,6 +14576,7 @@
           <w:sz w:val="21"/>
           <w:szCs w:val="21"/>
         </w:rPr>
+        <w:lastRenderedPageBreak/>
         <w:t xml:space="preserve">        </w:t>
       </w:r>
       <w:r>
@@ -15382,6 +15506,7 @@
           <w:sz w:val="21"/>
           <w:szCs w:val="21"/>
         </w:rPr>
+        <w:lastRenderedPageBreak/>
         <w:t xml:space="preserve">            </w:t>
       </w:r>
       <w:r>
@@ -15642,7 +15767,6 @@
           <w:sz w:val="21"/>
           <w:szCs w:val="21"/>
         </w:rPr>
-        <w:lastRenderedPageBreak/>
         <w:t>neighbors = get_neighbours(current_board)</w:t>
       </w:r>
     </w:p>
@@ -16424,7 +16548,7 @@
         <w:pStyle w:val="H2"/>
       </w:pPr>
       <w:bookmarkStart w:id="16" w:name="_Toc210824244"/>
-      <w:bookmarkStart w:id="17" w:name="_Toc212284612"/>
+      <w:bookmarkStart w:id="17" w:name="_Toc212316358"/>
       <w:r>
         <w:t>Task 5: Simulated Annealing</w:t>
       </w:r>
@@ -19204,7 +19328,7 @@
         </w:rPr>
       </w:pPr>
       <w:bookmarkStart w:id="18" w:name="_Toc210824245"/>
-      <w:bookmarkStart w:id="19" w:name="_Toc212284613"/>
+      <w:bookmarkStart w:id="19" w:name="_Toc212316359"/>
       <w:r>
         <w:t>Task 6: Compare Performance</w:t>
       </w:r>

</xml_diff>